<commit_message>
add marriage auto generate certificate
</commit_message>
<xml_diff>
--- a/src/documents/marriage_cert.docx
+++ b/src/documents/marriage_cert.docx
@@ -36,15 +36,125 @@
         <mc:AlternateContent>
           <mc:Choice Requires="wps">
             <w:drawing>
+              <wp:anchor distT="0" distB="0" distL="114300" distR="114300" simplePos="0" relativeHeight="251691008" behindDoc="0" locked="0" layoutInCell="1" allowOverlap="1">
+                <wp:simplePos x="0" y="0"/>
+                <wp:positionH relativeFrom="column">
+                  <wp:posOffset>3360420</wp:posOffset>
+                </wp:positionH>
+                <wp:positionV relativeFrom="paragraph">
+                  <wp:posOffset>194945</wp:posOffset>
+                </wp:positionV>
+                <wp:extent cx="2682240" cy="338455"/>
+                <wp:effectExtent l="0" t="0" r="0" b="0"/>
+                <wp:wrapNone/>
+                <wp:docPr id="7" name="Text Box 7"/>
+                <wp:cNvGraphicFramePr/>
+                <a:graphic xmlns:a="http://schemas.openxmlformats.org/drawingml/2006/main">
+                  <a:graphicData uri="http://schemas.microsoft.com/office/word/2010/wordprocessingShape">
+                    <wps:wsp>
+                      <wps:cNvSpPr txBox="1"/>
+                      <wps:spPr>
+                        <a:xfrm>
+                          <a:off x="0" y="0"/>
+                          <a:ext cx="2682240" cy="338455"/>
+                        </a:xfrm>
+                        <a:prstGeom prst="rect">
+                          <a:avLst/>
+                        </a:prstGeom>
+                        <a:noFill/>
+                        <a:ln w="6350">
+                          <a:noFill/>
+                        </a:ln>
+                      </wps:spPr>
+                      <wps:style>
+                        <a:lnRef idx="0">
+                          <a:schemeClr val="accent1"/>
+                        </a:lnRef>
+                        <a:fillRef idx="0">
+                          <a:schemeClr val="accent1"/>
+                        </a:fillRef>
+                        <a:effectRef idx="0">
+                          <a:schemeClr val="accent1"/>
+                        </a:effectRef>
+                        <a:fontRef idx="minor">
+                          <a:schemeClr val="dk1"/>
+                        </a:fontRef>
+                      </wps:style>
+                      <wps:txbx>
+                        <w:txbxContent>
+                          <w:p>
+                            <w:pPr>
+                              <w:rPr>
+                                <w:rFonts w:hint="default"/>
+                                <w:lang w:val="en-US"/>
+                              </w:rPr>
+                            </w:pPr>
+                            <w:r>
+                              <w:rPr>
+                                <w:rFonts w:hint="default"/>
+                                <w:lang w:val="en-US"/>
+                              </w:rPr>
+                              <w:t>{wifeName}</w:t>
+                            </w:r>
+                          </w:p>
+                        </w:txbxContent>
+                      </wps:txbx>
+                      <wps:bodyPr rot="0" spcFirstLastPara="0" vertOverflow="overflow" horzOverflow="overflow" vert="horz" wrap="square" lIns="91440" tIns="45720" rIns="91440" bIns="45720" numCol="1" spcCol="0" rtlCol="0" fromWordArt="0" anchor="t" anchorCtr="0" forceAA="0" compatLnSpc="1">
+                        <a:noAutofit/>
+                      </wps:bodyPr>
+                    </wps:wsp>
+                  </a:graphicData>
+                </a:graphic>
+              </wp:anchor>
+            </w:drawing>
+          </mc:Choice>
+          <mc:Fallback>
+            <w:pict>
+              <v:shape id="_x0000_s1026" o:spid="_x0000_s1026" o:spt="202" type="#_x0000_t202" style="position:absolute;left:0pt;margin-left:264.6pt;margin-top:15.35pt;height:26.65pt;width:211.2pt;z-index:251691008;mso-width-relative:page;mso-height-relative:page;" filled="f" stroked="f" coordsize="21600,21600" o:gfxdata="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">
+                <v:fill on="f" focussize="0,0"/>
+                <v:stroke on="f" weight="0.5pt"/>
+                <v:imagedata o:title=""/>
+                <o:lock v:ext="edit" aspectratio="f"/>
+                <v:textbox>
+                  <w:txbxContent>
+                    <w:p>
+                      <w:pPr>
+                        <w:rPr>
+                          <w:rFonts w:hint="default"/>
+                          <w:lang w:val="en-US"/>
+                        </w:rPr>
+                      </w:pPr>
+                      <w:r>
+                        <w:rPr>
+                          <w:rFonts w:hint="default"/>
+                          <w:lang w:val="en-US"/>
+                        </w:rPr>
+                        <w:t>{wifeName}</w:t>
+                      </w:r>
+                    </w:p>
+                  </w:txbxContent>
+                </v:textbox>
+              </v:shape>
+            </w:pict>
+          </mc:Fallback>
+        </mc:AlternateContent>
+      </w:r>
+      <w:r>
+        <w:rPr>
+          <w:sz w:val="22"/>
+        </w:rPr>
+        <mc:AlternateContent>
+          <mc:Choice Requires="wps">
+            <w:drawing>
               <wp:anchor distT="0" distB="0" distL="114300" distR="114300" simplePos="0" relativeHeight="251684864" behindDoc="0" locked="0" layoutInCell="1" allowOverlap="1">
                 <wp:simplePos x="0" y="0"/>
                 <wp:positionH relativeFrom="column">
-                  <wp:posOffset>781685</wp:posOffset>
+                  <wp:posOffset>125095</wp:posOffset>
                 </wp:positionH>
                 <wp:positionV relativeFrom="paragraph">
                   <wp:posOffset>222250</wp:posOffset>
                 </wp:positionV>
-                <wp:extent cx="1120775" cy="338455"/>
+                <wp:extent cx="2825115" cy="338455"/>
                 <wp:effectExtent l="0" t="0" r="0" b="0"/>
                 <wp:wrapNone/>
                 <wp:docPr id="1" name="Text Box 1"/>
@@ -56,7 +166,7 @@
                       <wps:spPr>
                         <a:xfrm>
                           <a:off x="0" y="0"/>
-                          <a:ext cx="1120775" cy="338455"/>
+                          <a:ext cx="2825115" cy="338455"/>
                         </a:xfrm>
                         <a:prstGeom prst="rect">
                           <a:avLst/>
@@ -110,7 +220,7 @@
           </mc:Choice>
           <mc:Fallback>
             <w:pict>
-              <v:shape id="_x0000_s1026" o:spid="_x0000_s1026" o:spt="202" type="#_x0000_t202" style="position:absolute;left:0pt;margin-left:61.55pt;margin-top:17.5pt;height:26.65pt;width:88.25pt;z-index:251684864;mso-width-relative:page;mso-height-relative:page;" filled="f" stroked="f" coordsize="21600,21600" o:gfxdata="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">
+              <v:shape id="_x0000_s1026" o:spid="_x0000_s1026" o:spt="202" type="#_x0000_t202" style="position:absolute;left:0pt;margin-left:9.85pt;margin-top:17.5pt;height:26.65pt;width:222.45pt;z-index:251684864;mso-width-relative:page;mso-height-relative:page;" filled="f" stroked="f" coordsize="21600,21600" o:gfxdata="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">
                 <v:fill on="f" focussize="0,0"/>
                 <v:stroke on="f" weight="0.5pt"/>
                 <v:imagedata o:title=""/>
@@ -141,23 +251,38 @@
       </w:r>
       <w:r>
         <w:rPr>
+          <w:rFonts w:ascii="Times New Roman" w:hAnsi="Times New Roman" w:cs="Times New Roman"/>
+          <w:i/>
+        </w:rPr>
+        <w:t>This is to certify</w:t>
+      </w:r>
+    </w:p>
+    <w:p>
+      <w:pPr>
+        <w:jc w:val="center"/>
+        <w:rPr>
+          <w:rFonts w:ascii="Times New Roman" w:hAnsi="Times New Roman" w:cs="Times New Roman"/>
+        </w:rPr>
+      </w:pPr>
+      <w:r>
+        <w:rPr>
           <w:sz w:val="22"/>
         </w:rPr>
         <mc:AlternateContent>
           <mc:Choice Requires="wps">
             <w:drawing>
-              <wp:anchor distT="0" distB="0" distL="114300" distR="114300" simplePos="0" relativeHeight="251691008" behindDoc="0" locked="0" layoutInCell="1" allowOverlap="1">
+              <wp:anchor distT="0" distB="0" distL="114300" distR="114300" simplePos="0" relativeHeight="251696128" behindDoc="0" locked="0" layoutInCell="1" allowOverlap="1">
                 <wp:simplePos x="0" y="0"/>
                 <wp:positionH relativeFrom="column">
-                  <wp:posOffset>4045585</wp:posOffset>
+                  <wp:posOffset>3380105</wp:posOffset>
                 </wp:positionH>
                 <wp:positionV relativeFrom="paragraph">
-                  <wp:posOffset>156845</wp:posOffset>
+                  <wp:posOffset>189865</wp:posOffset>
                 </wp:positionV>
-                <wp:extent cx="1120775" cy="338455"/>
+                <wp:extent cx="2548890" cy="338455"/>
                 <wp:effectExtent l="0" t="0" r="0" b="0"/>
                 <wp:wrapNone/>
-                <wp:docPr id="7" name="Text Box 7"/>
+                <wp:docPr id="13" name="Text Box 13"/>
                 <wp:cNvGraphicFramePr/>
                 <a:graphic xmlns:a="http://schemas.openxmlformats.org/drawingml/2006/main">
                   <a:graphicData uri="http://schemas.microsoft.com/office/word/2010/wordprocessingShape">
@@ -166,7 +291,7 @@
                       <wps:spPr>
                         <a:xfrm>
                           <a:off x="0" y="0"/>
-                          <a:ext cx="1120775" cy="338455"/>
+                          <a:ext cx="2548890" cy="338455"/>
                         </a:xfrm>
                         <a:prstGeom prst="rect">
                           <a:avLst/>
@@ -204,7 +329,7 @@
                                 <w:rFonts w:hint="default"/>
                                 <w:lang w:val="en-US"/>
                               </w:rPr>
-                              <w:t>{wifeName}</w:t>
+                              <w:t>{wifeAge}</w:t>
                             </w:r>
                           </w:p>
                         </w:txbxContent>
@@ -220,7 +345,7 @@
           </mc:Choice>
           <mc:Fallback>
             <w:pict>
-              <v:shape id="_x0000_s1026" o:spid="_x0000_s1026" o:spt="202" type="#_x0000_t202" style="position:absolute;left:0pt;margin-left:318.55pt;margin-top:12.35pt;height:26.65pt;width:88.25pt;z-index:251691008;mso-width-relative:page;mso-height-relative:page;" filled="f" stroked="f" coordsize="21600,21600" o:gfxdata="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">
+              <v:shape id="_x0000_s1026" o:spid="_x0000_s1026" o:spt="202" type="#_x0000_t202" style="position:absolute;left:0pt;margin-left:266.15pt;margin-top:14.95pt;height:26.65pt;width:200.7pt;z-index:251696128;mso-width-relative:page;mso-height-relative:page;" filled="f" stroked="f" coordsize="21600,21600" o:gfxdata="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">
                 <v:fill on="f" focussize="0,0"/>
                 <v:stroke on="f" weight="0.5pt"/>
                 <v:imagedata o:title=""/>
@@ -239,7 +364,7 @@
                           <w:rFonts w:hint="default"/>
                           <w:lang w:val="en-US"/>
                         </w:rPr>
-                        <w:t>{wifeName}</w:t>
+                        <w:t>{wifeAge}</w:t>
                       </w:r>
                     </w:p>
                   </w:txbxContent>
@@ -251,21 +376,6 @@
       </w:r>
       <w:r>
         <w:rPr>
-          <w:rFonts w:ascii="Times New Roman" w:hAnsi="Times New Roman" w:cs="Times New Roman"/>
-          <w:i/>
-        </w:rPr>
-        <w:t>This is to certify</w:t>
-      </w:r>
-    </w:p>
-    <w:p>
-      <w:pPr>
-        <w:jc w:val="center"/>
-        <w:rPr>
-          <w:rFonts w:ascii="Times New Roman" w:hAnsi="Times New Roman" w:cs="Times New Roman"/>
-        </w:rPr>
-      </w:pPr>
-      <w:r>
-        <w:rPr>
           <w:sz w:val="22"/>
         </w:rPr>
         <mc:AlternateContent>
@@ -274,12 +384,12 @@
               <wp:anchor distT="0" distB="0" distL="114300" distR="114300" simplePos="0" relativeHeight="251685888" behindDoc="0" locked="0" layoutInCell="1" allowOverlap="1">
                 <wp:simplePos x="0" y="0"/>
                 <wp:positionH relativeFrom="column">
-                  <wp:posOffset>993775</wp:posOffset>
+                  <wp:posOffset>355600</wp:posOffset>
                 </wp:positionH>
                 <wp:positionV relativeFrom="paragraph">
                   <wp:posOffset>200660</wp:posOffset>
                 </wp:positionV>
-                <wp:extent cx="1120775" cy="338455"/>
+                <wp:extent cx="2482850" cy="338455"/>
                 <wp:effectExtent l="0" t="0" r="0" b="0"/>
                 <wp:wrapNone/>
                 <wp:docPr id="2" name="Text Box 2"/>
@@ -291,7 +401,7 @@
                       <wps:spPr>
                         <a:xfrm>
                           <a:off x="0" y="0"/>
-                          <a:ext cx="1120775" cy="338455"/>
+                          <a:ext cx="2482850" cy="338455"/>
                         </a:xfrm>
                         <a:prstGeom prst="rect">
                           <a:avLst/>
@@ -345,7 +455,7 @@
           </mc:Choice>
           <mc:Fallback>
             <w:pict>
-              <v:shape id="_x0000_s1026" o:spid="_x0000_s1026" o:spt="202" type="#_x0000_t202" style="position:absolute;left:0pt;margin-left:78.25pt;margin-top:15.8pt;height:26.65pt;width:88.25pt;z-index:251685888;mso-width-relative:page;mso-height-relative:page;" filled="f" stroked="f" coordsize="21600,21600" o:gfxdata="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">
+              <v:shape id="_x0000_s1026" o:spid="_x0000_s1026" o:spt="202" type="#_x0000_t202" style="position:absolute;left:0pt;margin-left:28pt;margin-top:15.8pt;height:26.65pt;width:195.5pt;z-index:251685888;mso-width-relative:page;mso-height-relative:page;" filled="f" stroked="f" coordsize="21600,21600" o:gfxdata="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">
                 <v:fill on="f" focussize="0,0"/>
                 <v:stroke on="f" weight="0.5pt"/>
                 <v:imagedata o:title=""/>
@@ -365,116 +475,6 @@
                           <w:lang w:val="en-US"/>
                         </w:rPr>
                         <w:t>{husbandAge}</w:t>
-                      </w:r>
-                    </w:p>
-                  </w:txbxContent>
-                </v:textbox>
-              </v:shape>
-            </w:pict>
-          </mc:Fallback>
-        </mc:AlternateContent>
-      </w:r>
-      <w:r>
-        <w:rPr>
-          <w:sz w:val="22"/>
-        </w:rPr>
-        <mc:AlternateContent>
-          <mc:Choice Requires="wps">
-            <w:drawing>
-              <wp:anchor distT="0" distB="0" distL="114300" distR="114300" simplePos="0" relativeHeight="251696128" behindDoc="0" locked="0" layoutInCell="1" allowOverlap="1">
-                <wp:simplePos x="0" y="0"/>
-                <wp:positionH relativeFrom="column">
-                  <wp:posOffset>4046220</wp:posOffset>
-                </wp:positionH>
-                <wp:positionV relativeFrom="paragraph">
-                  <wp:posOffset>113665</wp:posOffset>
-                </wp:positionV>
-                <wp:extent cx="1120775" cy="338455"/>
-                <wp:effectExtent l="0" t="0" r="0" b="0"/>
-                <wp:wrapNone/>
-                <wp:docPr id="13" name="Text Box 13"/>
-                <wp:cNvGraphicFramePr/>
-                <a:graphic xmlns:a="http://schemas.openxmlformats.org/drawingml/2006/main">
-                  <a:graphicData uri="http://schemas.microsoft.com/office/word/2010/wordprocessingShape">
-                    <wps:wsp>
-                      <wps:cNvSpPr txBox="1"/>
-                      <wps:spPr>
-                        <a:xfrm>
-                          <a:off x="0" y="0"/>
-                          <a:ext cx="1120775" cy="338455"/>
-                        </a:xfrm>
-                        <a:prstGeom prst="rect">
-                          <a:avLst/>
-                        </a:prstGeom>
-                        <a:noFill/>
-                        <a:ln w="6350">
-                          <a:noFill/>
-                        </a:ln>
-                      </wps:spPr>
-                      <wps:style>
-                        <a:lnRef idx="0">
-                          <a:schemeClr val="accent1"/>
-                        </a:lnRef>
-                        <a:fillRef idx="0">
-                          <a:schemeClr val="accent1"/>
-                        </a:fillRef>
-                        <a:effectRef idx="0">
-                          <a:schemeClr val="accent1"/>
-                        </a:effectRef>
-                        <a:fontRef idx="minor">
-                          <a:schemeClr val="dk1"/>
-                        </a:fontRef>
-                      </wps:style>
-                      <wps:txbx>
-                        <w:txbxContent>
-                          <w:p>
-                            <w:pPr>
-                              <w:rPr>
-                                <w:rFonts w:hint="default"/>
-                                <w:lang w:val="en-US"/>
-                              </w:rPr>
-                            </w:pPr>
-                            <w:r>
-                              <w:rPr>
-                                <w:rFonts w:hint="default"/>
-                                <w:lang w:val="en-US"/>
-                              </w:rPr>
-                              <w:t>{wifeAge}</w:t>
-                            </w:r>
-                          </w:p>
-                        </w:txbxContent>
-                      </wps:txbx>
-                      <wps:bodyPr rot="0" spcFirstLastPara="0" vertOverflow="overflow" horzOverflow="overflow" vert="horz" wrap="square" lIns="91440" tIns="45720" rIns="91440" bIns="45720" numCol="1" spcCol="0" rtlCol="0" fromWordArt="0" anchor="t" anchorCtr="0" forceAA="0" compatLnSpc="1">
-                        <a:noAutofit/>
-                      </wps:bodyPr>
-                    </wps:wsp>
-                  </a:graphicData>
-                </a:graphic>
-              </wp:anchor>
-            </w:drawing>
-          </mc:Choice>
-          <mc:Fallback>
-            <w:pict>
-              <v:shape id="_x0000_s1026" o:spid="_x0000_s1026" o:spt="202" type="#_x0000_t202" style="position:absolute;left:0pt;margin-left:318.6pt;margin-top:8.95pt;height:26.65pt;width:88.25pt;z-index:251696128;mso-width-relative:page;mso-height-relative:page;" filled="f" stroked="f" coordsize="21600,21600" o:gfxdata="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">
-                <v:fill on="f" focussize="0,0"/>
-                <v:stroke on="f" weight="0.5pt"/>
-                <v:imagedata o:title=""/>
-                <o:lock v:ext="edit" aspectratio="f"/>
-                <v:textbox>
-                  <w:txbxContent>
-                    <w:p>
-                      <w:pPr>
-                        <w:rPr>
-                          <w:rFonts w:hint="default"/>
-                          <w:lang w:val="en-US"/>
-                        </w:rPr>
-                      </w:pPr>
-                      <w:r>
-                        <w:rPr>
-                          <w:rFonts w:hint="default"/>
-                          <w:lang w:val="en-US"/>
-                        </w:rPr>
-                        <w:t>{wifeAge}</w:t>
                       </w:r>
                     </w:p>
                   </w:txbxContent>
@@ -541,7 +541,7 @@
           </mc:Choice>
           <mc:Fallback>
             <w:pict>
-              <v:line id="_x0000_s1026" o:spid="_x0000_s1026" o:spt="20" style="position:absolute;left:0pt;flip:x;margin-left:265.5pt;margin-top:10.3pt;height:0pt;width:215.25pt;z-index:251660288;mso-width-relative:page;mso-height-relative:page;" filled="f" stroked="t" coordsize="21600,21600" o:gfxdata="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">
+              <v:line id="_x0000_s1026" o:spid="_x0000_s1026" o:spt="20" style="position:absolute;left:0pt;flip:x;margin-left:265.5pt;margin-top:10.3pt;height:0pt;width:215.25pt;z-index:251660288;mso-width-relative:page;mso-height-relative:page;" filled="f" stroked="t" coordsize="21600,21600" o:gfxdata="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">
                 <v:fill on="f" focussize="0,0"/>
                 <v:stroke color="#000000 [3200]" joinstyle="round"/>
                 <v:imagedata o:title=""/>
@@ -608,7 +608,7 @@
           </mc:Choice>
           <mc:Fallback>
             <w:pict>
-              <v:line id="_x0000_s1026" o:spid="_x0000_s1026" o:spt="20" style="position:absolute;left:0pt;flip:x;margin-left:5.25pt;margin-top:10.3pt;height:0pt;width:218.25pt;z-index:251659264;mso-width-relative:page;mso-height-relative:page;" filled="f" stroked="t" coordsize="21600,21600" o:gfxdata="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">
+              <v:line id="_x0000_s1026" o:spid="_x0000_s1026" o:spt="20" style="position:absolute;left:0pt;flip:x;margin-left:5.25pt;margin-top:10.3pt;height:0pt;width:218.25pt;z-index:251659264;mso-width-relative:page;mso-height-relative:page;" filled="f" stroked="t" coordsize="21600,21600" o:gfxdata="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">
                 <v:fill on="f" focussize="0,0"/>
                 <v:stroke color="#000000 [3200]" joinstyle="round"/>
                 <v:imagedata o:title=""/>
@@ -638,18 +638,18 @@
         <mc:AlternateContent>
           <mc:Choice Requires="wps">
             <w:drawing>
-              <wp:anchor distT="0" distB="0" distL="114300" distR="114300" simplePos="0" relativeHeight="251686912" behindDoc="0" locked="0" layoutInCell="1" allowOverlap="1">
+              <wp:anchor distT="0" distB="0" distL="114300" distR="114300" simplePos="0" relativeHeight="251692032" behindDoc="0" locked="0" layoutInCell="1" allowOverlap="1">
                 <wp:simplePos x="0" y="0"/>
                 <wp:positionH relativeFrom="column">
-                  <wp:posOffset>855980</wp:posOffset>
+                  <wp:posOffset>3370580</wp:posOffset>
                 </wp:positionH>
                 <wp:positionV relativeFrom="paragraph">
-                  <wp:posOffset>210820</wp:posOffset>
+                  <wp:posOffset>224790</wp:posOffset>
                 </wp:positionV>
-                <wp:extent cx="1458595" cy="338455"/>
+                <wp:extent cx="2644140" cy="338455"/>
                 <wp:effectExtent l="0" t="0" r="0" b="0"/>
                 <wp:wrapNone/>
-                <wp:docPr id="3" name="Text Box 3"/>
+                <wp:docPr id="9" name="Text Box 9"/>
                 <wp:cNvGraphicFramePr/>
                 <a:graphic xmlns:a="http://schemas.openxmlformats.org/drawingml/2006/main">
                   <a:graphicData uri="http://schemas.microsoft.com/office/word/2010/wordprocessingShape">
@@ -658,7 +658,7 @@
                       <wps:spPr>
                         <a:xfrm>
                           <a:off x="0" y="0"/>
-                          <a:ext cx="1458595" cy="338455"/>
+                          <a:ext cx="2644140" cy="338455"/>
                         </a:xfrm>
                         <a:prstGeom prst="rect">
                           <a:avLst/>
@@ -696,7 +696,20 @@
                                 <w:rFonts w:hint="default"/>
                                 <w:lang w:val="en-US"/>
                               </w:rPr>
-                              <w:t>{husbandBirthPlace}</w:t>
+                              <w:t>{wife</w:t>
+                            </w:r>
+                            <w:r>
+                              <w:rPr>
+                                <w:rFonts w:hint="default"/>
+                              </w:rPr>
+                              <w:t>PlaceOfBirth</w:t>
+                            </w:r>
+                            <w:r>
+                              <w:rPr>
+                                <w:rFonts w:hint="default"/>
+                                <w:lang w:val="en-US"/>
+                              </w:rPr>
+                              <w:t>}</w:t>
                             </w:r>
                           </w:p>
                         </w:txbxContent>
@@ -712,7 +725,7 @@
           </mc:Choice>
           <mc:Fallback>
             <w:pict>
-              <v:shape id="_x0000_s1026" o:spid="_x0000_s1026" o:spt="202" type="#_x0000_t202" style="position:absolute;left:0pt;margin-left:67.4pt;margin-top:16.6pt;height:26.65pt;width:114.85pt;z-index:251686912;mso-width-relative:page;mso-height-relative:page;" filled="f" stroked="f" coordsize="21600,21600" o:gfxdata="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">
+              <v:shape id="_x0000_s1026" o:spid="_x0000_s1026" o:spt="202" type="#_x0000_t202" style="position:absolute;left:0pt;margin-left:265.4pt;margin-top:17.7pt;height:26.65pt;width:208.2pt;z-index:251692032;mso-width-relative:page;mso-height-relative:page;" filled="f" stroked="f" coordsize="21600,21600" o:gfxdata="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">
                 <v:fill on="f" focussize="0,0"/>
                 <v:stroke on="f" weight="0.5pt"/>
                 <v:imagedata o:title=""/>
@@ -731,7 +744,20 @@
                           <w:rFonts w:hint="default"/>
                           <w:lang w:val="en-US"/>
                         </w:rPr>
-                        <w:t>{husbandBirthPlace}</w:t>
+                        <w:t>{wife</w:t>
+                      </w:r>
+                      <w:r>
+                        <w:rPr>
+                          <w:rFonts w:hint="default"/>
+                        </w:rPr>
+                        <w:t>PlaceOfBirth</w:t>
+                      </w:r>
+                      <w:r>
+                        <w:rPr>
+                          <w:rFonts w:hint="default"/>
+                          <w:lang w:val="en-US"/>
+                        </w:rPr>
+                        <w:t>}</w:t>
                       </w:r>
                     </w:p>
                   </w:txbxContent>
@@ -748,18 +774,18 @@
         <mc:AlternateContent>
           <mc:Choice Requires="wps">
             <w:drawing>
-              <wp:anchor distT="0" distB="0" distL="114300" distR="114300" simplePos="0" relativeHeight="251692032" behindDoc="0" locked="0" layoutInCell="1" allowOverlap="1">
+              <wp:anchor distT="0" distB="0" distL="114300" distR="114300" simplePos="0" relativeHeight="251686912" behindDoc="0" locked="0" layoutInCell="1" allowOverlap="1">
                 <wp:simplePos x="0" y="0"/>
                 <wp:positionH relativeFrom="column">
-                  <wp:posOffset>4046855</wp:posOffset>
+                  <wp:posOffset>581025</wp:posOffset>
                 </wp:positionH>
                 <wp:positionV relativeFrom="paragraph">
-                  <wp:posOffset>129540</wp:posOffset>
+                  <wp:posOffset>210820</wp:posOffset>
                 </wp:positionV>
-                <wp:extent cx="1120775" cy="338455"/>
+                <wp:extent cx="2256790" cy="338455"/>
                 <wp:effectExtent l="0" t="0" r="0" b="0"/>
                 <wp:wrapNone/>
-                <wp:docPr id="9" name="Text Box 9"/>
+                <wp:docPr id="3" name="Text Box 3"/>
                 <wp:cNvGraphicFramePr/>
                 <a:graphic xmlns:a="http://schemas.openxmlformats.org/drawingml/2006/main">
                   <a:graphicData uri="http://schemas.microsoft.com/office/word/2010/wordprocessingShape">
@@ -768,7 +794,7 @@
                       <wps:spPr>
                         <a:xfrm>
                           <a:off x="0" y="0"/>
-                          <a:ext cx="1120775" cy="338455"/>
+                          <a:ext cx="2256790" cy="338455"/>
                         </a:xfrm>
                         <a:prstGeom prst="rect">
                           <a:avLst/>
@@ -806,7 +832,20 @@
                                 <w:rFonts w:hint="default"/>
                                 <w:lang w:val="en-US"/>
                               </w:rPr>
-                              <w:t>{wifeBirthPlace}</w:t>
+                              <w:t>{husband</w:t>
+                            </w:r>
+                            <w:r>
+                              <w:rPr>
+                                <w:rFonts w:hint="default"/>
+                              </w:rPr>
+                              <w:t>PlaceOfBirth</w:t>
+                            </w:r>
+                            <w:r>
+                              <w:rPr>
+                                <w:rFonts w:hint="default"/>
+                                <w:lang w:val="en-US"/>
+                              </w:rPr>
+                              <w:t>}</w:t>
                             </w:r>
                           </w:p>
                         </w:txbxContent>
@@ -822,7 +861,7 @@
           </mc:Choice>
           <mc:Fallback>
             <w:pict>
-              <v:shape id="_x0000_s1026" o:spid="_x0000_s1026" o:spt="202" type="#_x0000_t202" style="position:absolute;left:0pt;margin-left:318.65pt;margin-top:10.2pt;height:26.65pt;width:88.25pt;z-index:251692032;mso-width-relative:page;mso-height-relative:page;" filled="f" stroked="f" coordsize="21600,21600" o:gfxdata="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">
+              <v:shape id="_x0000_s1026" o:spid="_x0000_s1026" o:spt="202" type="#_x0000_t202" style="position:absolute;left:0pt;margin-left:45.75pt;margin-top:16.6pt;height:26.65pt;width:177.7pt;z-index:251686912;mso-width-relative:page;mso-height-relative:page;" filled="f" stroked="f" coordsize="21600,21600" o:gfxdata="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">
                 <v:fill on="f" focussize="0,0"/>
                 <v:stroke on="f" weight="0.5pt"/>
                 <v:imagedata o:title=""/>
@@ -841,7 +880,20 @@
                           <w:rFonts w:hint="default"/>
                           <w:lang w:val="en-US"/>
                         </w:rPr>
-                        <w:t>{wifeBirthPlace}</w:t>
+                        <w:t>{husband</w:t>
+                      </w:r>
+                      <w:r>
+                        <w:rPr>
+                          <w:rFonts w:hint="default"/>
+                        </w:rPr>
+                        <w:t>PlaceOfBirth</w:t>
+                      </w:r>
+                      <w:r>
+                        <w:rPr>
+                          <w:rFonts w:hint="default"/>
+                          <w:lang w:val="en-US"/>
+                        </w:rPr>
+                        <w:t>}</w:t>
                       </w:r>
                     </w:p>
                   </w:txbxContent>
@@ -908,7 +960,7 @@
           </mc:Choice>
           <mc:Fallback>
             <w:pict>
-              <v:line id="_x0000_s1026" o:spid="_x0000_s1026" o:spt="20" style="position:absolute;left:0pt;flip:x;margin-left:265.5pt;margin-top:8.35pt;height:0pt;width:215.25pt;z-index:251662336;mso-width-relative:page;mso-height-relative:page;" filled="f" stroked="t" coordsize="21600,21600" o:gfxdata="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">
+              <v:line id="_x0000_s1026" o:spid="_x0000_s1026" o:spt="20" style="position:absolute;left:0pt;flip:x;margin-left:265.5pt;margin-top:8.35pt;height:0pt;width:215.25pt;z-index:251662336;mso-width-relative:page;mso-height-relative:page;" filled="f" stroked="t" coordsize="21600,21600" o:gfxdata="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">
                 <v:fill on="f" focussize="0,0"/>
                 <v:stroke color="#000000 [3200]" joinstyle="round"/>
                 <v:imagedata o:title=""/>
@@ -975,7 +1027,7 @@
           </mc:Choice>
           <mc:Fallback>
             <w:pict>
-              <v:line id="_x0000_s1026" o:spid="_x0000_s1026" o:spt="20" style="position:absolute;left:0pt;margin-left:23.2pt;margin-top:9.1pt;height:0pt;width:200.25pt;z-index:251661312;mso-width-relative:page;mso-height-relative:page;" filled="f" stroked="t" coordsize="21600,21600" o:gfxdata="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">
+              <v:line id="_x0000_s1026" o:spid="_x0000_s1026" o:spt="20" style="position:absolute;left:0pt;margin-left:23.2pt;margin-top:9.1pt;height:0pt;width:200.25pt;z-index:251661312;mso-width-relative:page;mso-height-relative:page;" filled="f" stroked="t" coordsize="21600,21600" o:gfxdata="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">
                 <v:fill on="f" focussize="0,0"/>
                 <v:stroke color="#000000 [3200]" joinstyle="round"/>
                 <v:imagedata o:title=""/>
@@ -1005,18 +1057,18 @@
         <mc:AlternateContent>
           <mc:Choice Requires="wps">
             <w:drawing>
-              <wp:anchor distT="0" distB="0" distL="114300" distR="114300" simplePos="0" relativeHeight="251687936" behindDoc="0" locked="0" layoutInCell="1" allowOverlap="1">
+              <wp:anchor distT="0" distB="0" distL="114300" distR="114300" simplePos="0" relativeHeight="251693056" behindDoc="0" locked="0" layoutInCell="1" allowOverlap="1">
                 <wp:simplePos x="0" y="0"/>
                 <wp:positionH relativeFrom="column">
-                  <wp:posOffset>846455</wp:posOffset>
+                  <wp:posOffset>3354070</wp:posOffset>
                 </wp:positionH>
                 <wp:positionV relativeFrom="paragraph">
-                  <wp:posOffset>206375</wp:posOffset>
+                  <wp:posOffset>203200</wp:posOffset>
                 </wp:positionV>
-                <wp:extent cx="1279525" cy="338455"/>
+                <wp:extent cx="2682240" cy="338455"/>
                 <wp:effectExtent l="0" t="0" r="0" b="0"/>
                 <wp:wrapNone/>
-                <wp:docPr id="4" name="Text Box 4"/>
+                <wp:docPr id="10" name="Text Box 10"/>
                 <wp:cNvGraphicFramePr/>
                 <a:graphic xmlns:a="http://schemas.openxmlformats.org/drawingml/2006/main">
                   <a:graphicData uri="http://schemas.microsoft.com/office/word/2010/wordprocessingShape">
@@ -1025,7 +1077,7 @@
                       <wps:spPr>
                         <a:xfrm>
                           <a:off x="0" y="0"/>
-                          <a:ext cx="1279525" cy="338455"/>
+                          <a:ext cx="2682240" cy="338455"/>
                         </a:xfrm>
                         <a:prstGeom prst="rect">
                           <a:avLst/>
@@ -1063,7 +1115,20 @@
                                 <w:rFonts w:hint="default"/>
                                 <w:lang w:val="en-US"/>
                               </w:rPr>
-                              <w:t>{husbandAddress}</w:t>
+                              <w:t>{wife</w:t>
+                            </w:r>
+                            <w:r>
+                              <w:rPr>
+                                <w:rFonts w:hint="default"/>
+                              </w:rPr>
+                              <w:t>Residence</w:t>
+                            </w:r>
+                            <w:r>
+                              <w:rPr>
+                                <w:rFonts w:hint="default"/>
+                                <w:lang w:val="en-US"/>
+                              </w:rPr>
+                              <w:t>}</w:t>
                             </w:r>
                           </w:p>
                         </w:txbxContent>
@@ -1079,7 +1144,7 @@
           </mc:Choice>
           <mc:Fallback>
             <w:pict>
-              <v:shape id="_x0000_s1026" o:spid="_x0000_s1026" o:spt="202" type="#_x0000_t202" style="position:absolute;left:0pt;margin-left:66.65pt;margin-top:16.25pt;height:26.65pt;width:100.75pt;z-index:251687936;mso-width-relative:page;mso-height-relative:page;" filled="f" stroked="f" coordsize="21600,21600" o:gfxdata="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">
+              <v:shape id="_x0000_s1026" o:spid="_x0000_s1026" o:spt="202" type="#_x0000_t202" style="position:absolute;left:0pt;margin-left:264.1pt;margin-top:16pt;height:26.65pt;width:211.2pt;z-index:251693056;mso-width-relative:page;mso-height-relative:page;" filled="f" stroked="f" coordsize="21600,21600" o:gfxdata="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">
                 <v:fill on="f" focussize="0,0"/>
                 <v:stroke on="f" weight="0.5pt"/>
                 <v:imagedata o:title=""/>
@@ -1098,7 +1163,20 @@
                           <w:rFonts w:hint="default"/>
                           <w:lang w:val="en-US"/>
                         </w:rPr>
-                        <w:t>{husbandAddress}</w:t>
+                        <w:t>{wife</w:t>
+                      </w:r>
+                      <w:r>
+                        <w:rPr>
+                          <w:rFonts w:hint="default"/>
+                        </w:rPr>
+                        <w:t>Residence</w:t>
+                      </w:r>
+                      <w:r>
+                        <w:rPr>
+                          <w:rFonts w:hint="default"/>
+                          <w:lang w:val="en-US"/>
+                        </w:rPr>
+                        <w:t>}</w:t>
                       </w:r>
                     </w:p>
                   </w:txbxContent>
@@ -1115,18 +1193,18 @@
         <mc:AlternateContent>
           <mc:Choice Requires="wps">
             <w:drawing>
-              <wp:anchor distT="0" distB="0" distL="114300" distR="114300" simplePos="0" relativeHeight="251693056" behindDoc="0" locked="0" layoutInCell="1" allowOverlap="1">
+              <wp:anchor distT="0" distB="0" distL="114300" distR="114300" simplePos="0" relativeHeight="251687936" behindDoc="0" locked="0" layoutInCell="1" allowOverlap="1">
                 <wp:simplePos x="0" y="0"/>
                 <wp:positionH relativeFrom="column">
-                  <wp:posOffset>4039235</wp:posOffset>
+                  <wp:posOffset>627380</wp:posOffset>
                 </wp:positionH>
                 <wp:positionV relativeFrom="paragraph">
-                  <wp:posOffset>193675</wp:posOffset>
+                  <wp:posOffset>206375</wp:posOffset>
                 </wp:positionV>
-                <wp:extent cx="1120775" cy="338455"/>
+                <wp:extent cx="2202815" cy="338455"/>
                 <wp:effectExtent l="0" t="0" r="0" b="0"/>
                 <wp:wrapNone/>
-                <wp:docPr id="10" name="Text Box 10"/>
+                <wp:docPr id="4" name="Text Box 4"/>
                 <wp:cNvGraphicFramePr/>
                 <a:graphic xmlns:a="http://schemas.openxmlformats.org/drawingml/2006/main">
                   <a:graphicData uri="http://schemas.microsoft.com/office/word/2010/wordprocessingShape">
@@ -1135,7 +1213,7 @@
                       <wps:spPr>
                         <a:xfrm>
                           <a:off x="0" y="0"/>
-                          <a:ext cx="1120775" cy="338455"/>
+                          <a:ext cx="2202815" cy="338455"/>
                         </a:xfrm>
                         <a:prstGeom prst="rect">
                           <a:avLst/>
@@ -1173,7 +1251,20 @@
                                 <w:rFonts w:hint="default"/>
                                 <w:lang w:val="en-US"/>
                               </w:rPr>
-                              <w:t>{wifeAddress}</w:t>
+                              <w:t>{husband</w:t>
+                            </w:r>
+                            <w:r>
+                              <w:rPr>
+                                <w:rFonts w:hint="default"/>
+                              </w:rPr>
+                              <w:t>Residence</w:t>
+                            </w:r>
+                            <w:r>
+                              <w:rPr>
+                                <w:rFonts w:hint="default"/>
+                                <w:lang w:val="en-US"/>
+                              </w:rPr>
+                              <w:t>}</w:t>
                             </w:r>
                           </w:p>
                         </w:txbxContent>
@@ -1189,7 +1280,7 @@
           </mc:Choice>
           <mc:Fallback>
             <w:pict>
-              <v:shape id="_x0000_s1026" o:spid="_x0000_s1026" o:spt="202" type="#_x0000_t202" style="position:absolute;left:0pt;margin-left:318.05pt;margin-top:15.25pt;height:26.65pt;width:88.25pt;z-index:251693056;mso-width-relative:page;mso-height-relative:page;" filled="f" stroked="f" coordsize="21600,21600" o:gfxdata="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">
+              <v:shape id="_x0000_s1026" o:spid="_x0000_s1026" o:spt="202" type="#_x0000_t202" style="position:absolute;left:0pt;margin-left:49.4pt;margin-top:16.25pt;height:26.65pt;width:173.45pt;z-index:251687936;mso-width-relative:page;mso-height-relative:page;" filled="f" stroked="f" coordsize="21600,21600" o:gfxdata="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">
                 <v:fill on="f" focussize="0,0"/>
                 <v:stroke on="f" weight="0.5pt"/>
                 <v:imagedata o:title=""/>
@@ -1208,7 +1299,20 @@
                           <w:rFonts w:hint="default"/>
                           <w:lang w:val="en-US"/>
                         </w:rPr>
-                        <w:t>{wifeAddress}</w:t>
+                        <w:t>{husband</w:t>
+                      </w:r>
+                      <w:r>
+                        <w:rPr>
+                          <w:rFonts w:hint="default"/>
+                        </w:rPr>
+                        <w:t>Residence</w:t>
+                      </w:r>
+                      <w:r>
+                        <w:rPr>
+                          <w:rFonts w:hint="default"/>
+                          <w:lang w:val="en-US"/>
+                        </w:rPr>
+                        <w:t>}</w:t>
                       </w:r>
                     </w:p>
                   </w:txbxContent>
@@ -1275,7 +1379,7 @@
           </mc:Choice>
           <mc:Fallback>
             <w:pict>
-              <v:line id="_x0000_s1026" o:spid="_x0000_s1026" o:spt="20" style="position:absolute;left:0pt;flip:x;margin-left:265.5pt;margin-top:10.15pt;height:0pt;width:215.25pt;z-index:251663360;mso-width-relative:page;mso-height-relative:page;" filled="f" stroked="t" coordsize="21600,21600" o:gfxdata="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">
+              <v:line id="_x0000_s1026" o:spid="_x0000_s1026" o:spt="20" style="position:absolute;left:0pt;flip:x;margin-left:265.5pt;margin-top:10.15pt;height:0pt;width:215.25pt;z-index:251663360;mso-width-relative:page;mso-height-relative:page;" filled="f" stroked="t" coordsize="21600,21600" o:gfxdata="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">
                 <v:fill on="f" focussize="0,0"/>
                 <v:stroke color="#000000 [3200]" joinstyle="round"/>
                 <v:imagedata o:title=""/>
@@ -1342,7 +1446,7 @@
           </mc:Choice>
           <mc:Fallback>
             <w:pict>
-              <v:line id="_x0000_s1026" o:spid="_x0000_s1026" o:spt="20" style="position:absolute;left:0pt;margin-left:46.5pt;margin-top:10.15pt;height:0pt;width:177pt;z-index:251664384;mso-width-relative:page;mso-height-relative:page;" filled="f" stroked="t" coordsize="21600,21600" o:gfxdata="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">
+              <v:line id="_x0000_s1026" o:spid="_x0000_s1026" o:spt="20" style="position:absolute;left:0pt;margin-left:46.5pt;margin-top:10.15pt;height:0pt;width:177pt;z-index:251664384;mso-width-relative:page;mso-height-relative:page;" filled="f" stroked="t" coordsize="21600,21600" o:gfxdata="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">
                 <v:fill on="f" focussize="0,0"/>
                 <v:stroke color="#000000 [3200]" joinstyle="round"/>
                 <v:imagedata o:title=""/>
@@ -1372,15 +1476,125 @@
         <mc:AlternateContent>
           <mc:Choice Requires="wps">
             <w:drawing>
+              <wp:anchor distT="0" distB="0" distL="114300" distR="114300" simplePos="0" relativeHeight="251694080" behindDoc="0" locked="0" layoutInCell="1" allowOverlap="1">
+                <wp:simplePos x="0" y="0"/>
+                <wp:positionH relativeFrom="column">
+                  <wp:posOffset>3369945</wp:posOffset>
+                </wp:positionH>
+                <wp:positionV relativeFrom="paragraph">
+                  <wp:posOffset>210185</wp:posOffset>
+                </wp:positionV>
+                <wp:extent cx="2720340" cy="338455"/>
+                <wp:effectExtent l="0" t="0" r="0" b="0"/>
+                <wp:wrapNone/>
+                <wp:docPr id="11" name="Text Box 11"/>
+                <wp:cNvGraphicFramePr/>
+                <a:graphic xmlns:a="http://schemas.openxmlformats.org/drawingml/2006/main">
+                  <a:graphicData uri="http://schemas.microsoft.com/office/word/2010/wordprocessingShape">
+                    <wps:wsp>
+                      <wps:cNvSpPr txBox="1"/>
+                      <wps:spPr>
+                        <a:xfrm>
+                          <a:off x="0" y="0"/>
+                          <a:ext cx="2720340" cy="338455"/>
+                        </a:xfrm>
+                        <a:prstGeom prst="rect">
+                          <a:avLst/>
+                        </a:prstGeom>
+                        <a:noFill/>
+                        <a:ln w="6350">
+                          <a:noFill/>
+                        </a:ln>
+                      </wps:spPr>
+                      <wps:style>
+                        <a:lnRef idx="0">
+                          <a:schemeClr val="accent1"/>
+                        </a:lnRef>
+                        <a:fillRef idx="0">
+                          <a:schemeClr val="accent1"/>
+                        </a:fillRef>
+                        <a:effectRef idx="0">
+                          <a:schemeClr val="accent1"/>
+                        </a:effectRef>
+                        <a:fontRef idx="minor">
+                          <a:schemeClr val="dk1"/>
+                        </a:fontRef>
+                      </wps:style>
+                      <wps:txbx>
+                        <w:txbxContent>
+                          <w:p>
+                            <w:pPr>
+                              <w:rPr>
+                                <w:rFonts w:hint="default"/>
+                                <w:lang w:val="en-US"/>
+                              </w:rPr>
+                            </w:pPr>
+                            <w:r>
+                              <w:rPr>
+                                <w:rFonts w:hint="default"/>
+                                <w:lang w:val="en-US"/>
+                              </w:rPr>
+                              <w:t>{wifeFather}</w:t>
+                            </w:r>
+                          </w:p>
+                        </w:txbxContent>
+                      </wps:txbx>
+                      <wps:bodyPr rot="0" spcFirstLastPara="0" vertOverflow="overflow" horzOverflow="overflow" vert="horz" wrap="square" lIns="91440" tIns="45720" rIns="91440" bIns="45720" numCol="1" spcCol="0" rtlCol="0" fromWordArt="0" anchor="t" anchorCtr="0" forceAA="0" compatLnSpc="1">
+                        <a:noAutofit/>
+                      </wps:bodyPr>
+                    </wps:wsp>
+                  </a:graphicData>
+                </a:graphic>
+              </wp:anchor>
+            </w:drawing>
+          </mc:Choice>
+          <mc:Fallback>
+            <w:pict>
+              <v:shape id="_x0000_s1026" o:spid="_x0000_s1026" o:spt="202" type="#_x0000_t202" style="position:absolute;left:0pt;margin-left:265.35pt;margin-top:16.55pt;height:26.65pt;width:214.2pt;z-index:251694080;mso-width-relative:page;mso-height-relative:page;" filled="f" stroked="f" coordsize="21600,21600" o:gfxdata="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">
+                <v:fill on="f" focussize="0,0"/>
+                <v:stroke on="f" weight="0.5pt"/>
+                <v:imagedata o:title=""/>
+                <o:lock v:ext="edit" aspectratio="f"/>
+                <v:textbox>
+                  <w:txbxContent>
+                    <w:p>
+                      <w:pPr>
+                        <w:rPr>
+                          <w:rFonts w:hint="default"/>
+                          <w:lang w:val="en-US"/>
+                        </w:rPr>
+                      </w:pPr>
+                      <w:r>
+                        <w:rPr>
+                          <w:rFonts w:hint="default"/>
+                          <w:lang w:val="en-US"/>
+                        </w:rPr>
+                        <w:t>{wifeFather}</w:t>
+                      </w:r>
+                    </w:p>
+                  </w:txbxContent>
+                </v:textbox>
+              </v:shape>
+            </w:pict>
+          </mc:Fallback>
+        </mc:AlternateContent>
+      </w:r>
+      <w:r>
+        <w:rPr>
+          <w:sz w:val="22"/>
+        </w:rPr>
+        <mc:AlternateContent>
+          <mc:Choice Requires="wps">
+            <w:drawing>
               <wp:anchor distT="0" distB="0" distL="114300" distR="114300" simplePos="0" relativeHeight="251688960" behindDoc="0" locked="0" layoutInCell="1" allowOverlap="1">
                 <wp:simplePos x="0" y="0"/>
                 <wp:positionH relativeFrom="column">
-                  <wp:posOffset>855980</wp:posOffset>
+                  <wp:posOffset>513715</wp:posOffset>
                 </wp:positionH>
                 <wp:positionV relativeFrom="paragraph">
                   <wp:posOffset>169545</wp:posOffset>
                 </wp:positionV>
-                <wp:extent cx="1195070" cy="338455"/>
+                <wp:extent cx="2298700" cy="338455"/>
                 <wp:effectExtent l="0" t="0" r="0" b="0"/>
                 <wp:wrapNone/>
                 <wp:docPr id="5" name="Text Box 5"/>
@@ -1392,7 +1606,7 @@
                       <wps:spPr>
                         <a:xfrm>
                           <a:off x="0" y="0"/>
-                          <a:ext cx="1195070" cy="338455"/>
+                          <a:ext cx="2298700" cy="338455"/>
                         </a:xfrm>
                         <a:prstGeom prst="rect">
                           <a:avLst/>
@@ -1446,7 +1660,7 @@
           </mc:Choice>
           <mc:Fallback>
             <w:pict>
-              <v:shape id="_x0000_s1026" o:spid="_x0000_s1026" o:spt="202" type="#_x0000_t202" style="position:absolute;left:0pt;margin-left:67.4pt;margin-top:13.35pt;height:26.65pt;width:94.1pt;z-index:251688960;mso-width-relative:page;mso-height-relative:page;" filled="f" stroked="f" coordsize="21600,21600" o:gfxdata="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">
+              <v:shape id="_x0000_s1026" o:spid="_x0000_s1026" o:spt="202" type="#_x0000_t202" style="position:absolute;left:0pt;margin-left:40.45pt;margin-top:13.35pt;height:26.65pt;width:181pt;z-index:251688960;mso-width-relative:page;mso-height-relative:page;" filled="f" stroked="f" coordsize="21600,21600" o:gfxdata="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">
                 <v:fill on="f" focussize="0,0"/>
                 <v:stroke on="f" weight="0.5pt"/>
                 <v:imagedata o:title=""/>
@@ -1466,116 +1680,6 @@
                           <w:lang w:val="en-US"/>
                         </w:rPr>
                         <w:t>{husbandFather}</w:t>
-                      </w:r>
-                    </w:p>
-                  </w:txbxContent>
-                </v:textbox>
-              </v:shape>
-            </w:pict>
-          </mc:Fallback>
-        </mc:AlternateContent>
-      </w:r>
-      <w:r>
-        <w:rPr>
-          <w:sz w:val="22"/>
-        </w:rPr>
-        <mc:AlternateContent>
-          <mc:Choice Requires="wps">
-            <w:drawing>
-              <wp:anchor distT="0" distB="0" distL="114300" distR="114300" simplePos="0" relativeHeight="251694080" behindDoc="0" locked="0" layoutInCell="1" allowOverlap="1">
-                <wp:simplePos x="0" y="0"/>
-                <wp:positionH relativeFrom="column">
-                  <wp:posOffset>4055110</wp:posOffset>
-                </wp:positionH>
-                <wp:positionV relativeFrom="paragraph">
-                  <wp:posOffset>172085</wp:posOffset>
-                </wp:positionV>
-                <wp:extent cx="1120775" cy="338455"/>
-                <wp:effectExtent l="0" t="0" r="0" b="0"/>
-                <wp:wrapNone/>
-                <wp:docPr id="11" name="Text Box 11"/>
-                <wp:cNvGraphicFramePr/>
-                <a:graphic xmlns:a="http://schemas.openxmlformats.org/drawingml/2006/main">
-                  <a:graphicData uri="http://schemas.microsoft.com/office/word/2010/wordprocessingShape">
-                    <wps:wsp>
-                      <wps:cNvSpPr txBox="1"/>
-                      <wps:spPr>
-                        <a:xfrm>
-                          <a:off x="0" y="0"/>
-                          <a:ext cx="1120775" cy="338455"/>
-                        </a:xfrm>
-                        <a:prstGeom prst="rect">
-                          <a:avLst/>
-                        </a:prstGeom>
-                        <a:noFill/>
-                        <a:ln w="6350">
-                          <a:noFill/>
-                        </a:ln>
-                      </wps:spPr>
-                      <wps:style>
-                        <a:lnRef idx="0">
-                          <a:schemeClr val="accent1"/>
-                        </a:lnRef>
-                        <a:fillRef idx="0">
-                          <a:schemeClr val="accent1"/>
-                        </a:fillRef>
-                        <a:effectRef idx="0">
-                          <a:schemeClr val="accent1"/>
-                        </a:effectRef>
-                        <a:fontRef idx="minor">
-                          <a:schemeClr val="dk1"/>
-                        </a:fontRef>
-                      </wps:style>
-                      <wps:txbx>
-                        <w:txbxContent>
-                          <w:p>
-                            <w:pPr>
-                              <w:rPr>
-                                <w:rFonts w:hint="default"/>
-                                <w:lang w:val="en-US"/>
-                              </w:rPr>
-                            </w:pPr>
-                            <w:r>
-                              <w:rPr>
-                                <w:rFonts w:hint="default"/>
-                                <w:lang w:val="en-US"/>
-                              </w:rPr>
-                              <w:t>{wifeFather}</w:t>
-                            </w:r>
-                          </w:p>
-                        </w:txbxContent>
-                      </wps:txbx>
-                      <wps:bodyPr rot="0" spcFirstLastPara="0" vertOverflow="overflow" horzOverflow="overflow" vert="horz" wrap="square" lIns="91440" tIns="45720" rIns="91440" bIns="45720" numCol="1" spcCol="0" rtlCol="0" fromWordArt="0" anchor="t" anchorCtr="0" forceAA="0" compatLnSpc="1">
-                        <a:noAutofit/>
-                      </wps:bodyPr>
-                    </wps:wsp>
-                  </a:graphicData>
-                </a:graphic>
-              </wp:anchor>
-            </w:drawing>
-          </mc:Choice>
-          <mc:Fallback>
-            <w:pict>
-              <v:shape id="_x0000_s1026" o:spid="_x0000_s1026" o:spt="202" type="#_x0000_t202" style="position:absolute;left:0pt;margin-left:319.3pt;margin-top:13.55pt;height:26.65pt;width:88.25pt;z-index:251694080;mso-width-relative:page;mso-height-relative:page;" filled="f" stroked="f" coordsize="21600,21600" o:gfxdata="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">
-                <v:fill on="f" focussize="0,0"/>
-                <v:stroke on="f" weight="0.5pt"/>
-                <v:imagedata o:title=""/>
-                <o:lock v:ext="edit" aspectratio="f"/>
-                <v:textbox>
-                  <w:txbxContent>
-                    <w:p>
-                      <w:pPr>
-                        <w:rPr>
-                          <w:rFonts w:hint="default"/>
-                          <w:lang w:val="en-US"/>
-                        </w:rPr>
-                      </w:pPr>
-                      <w:r>
-                        <w:rPr>
-                          <w:rFonts w:hint="default"/>
-                          <w:lang w:val="en-US"/>
-                        </w:rPr>
-                        <w:t>{wifeFather}</w:t>
                       </w:r>
                     </w:p>
                   </w:txbxContent>
@@ -1642,7 +1746,7 @@
           </mc:Choice>
           <mc:Fallback>
             <w:pict>
-              <v:line id="_x0000_s1026" o:spid="_x0000_s1026" o:spt="20" style="position:absolute;left:0pt;flip:x;margin-left:265.5pt;margin-top:11.1pt;height:0pt;width:215.25pt;z-index:251665408;mso-width-relative:page;mso-height-relative:page;" filled="f" stroked="t" coordsize="21600,21600" o:gfxdata="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">
+              <v:line id="_x0000_s1026" o:spid="_x0000_s1026" o:spt="20" style="position:absolute;left:0pt;flip:x;margin-left:265.5pt;margin-top:11.1pt;height:0pt;width:215.25pt;z-index:251665408;mso-width-relative:page;mso-height-relative:page;" filled="f" stroked="t" coordsize="21600,21600" o:gfxdata="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">
                 <v:fill on="f" focussize="0,0"/>
                 <v:stroke color="#000000 [3200]" joinstyle="round"/>
                 <v:imagedata o:title=""/>
@@ -1709,7 +1813,7 @@
           </mc:Choice>
           <mc:Fallback>
             <w:pict>
-              <v:line id="_x0000_s1026" o:spid="_x0000_s1026" o:spt="20" style="position:absolute;left:0pt;margin-left:51pt;margin-top:10.85pt;height:0pt;width:172.5pt;z-index:251666432;mso-width-relative:page;mso-height-relative:page;" filled="f" stroked="t" coordsize="21600,21600" o:gfxdata="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">
+              <v:line id="_x0000_s1026" o:spid="_x0000_s1026" o:spt="20" style="position:absolute;left:0pt;margin-left:51pt;margin-top:10.85pt;height:0pt;width:172.5pt;z-index:251666432;mso-width-relative:page;mso-height-relative:page;" filled="f" stroked="t" coordsize="21600,21600" o:gfxdata="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">
                 <v:fill on="f" focussize="0,0"/>
                 <v:stroke color="#000000 [3200]" joinstyle="round"/>
                 <v:imagedata o:title=""/>
@@ -1739,15 +1843,125 @@
         <mc:AlternateContent>
           <mc:Choice Requires="wps">
             <w:drawing>
+              <wp:anchor distT="0" distB="0" distL="114300" distR="114300" simplePos="0" relativeHeight="251695104" behindDoc="0" locked="0" layoutInCell="1" allowOverlap="1">
+                <wp:simplePos x="0" y="0"/>
+                <wp:positionH relativeFrom="column">
+                  <wp:posOffset>3375660</wp:posOffset>
+                </wp:positionH>
+                <wp:positionV relativeFrom="paragraph">
+                  <wp:posOffset>167005</wp:posOffset>
+                </wp:positionV>
+                <wp:extent cx="2710180" cy="338455"/>
+                <wp:effectExtent l="0" t="0" r="0" b="0"/>
+                <wp:wrapNone/>
+                <wp:docPr id="12" name="Text Box 12"/>
+                <wp:cNvGraphicFramePr/>
+                <a:graphic xmlns:a="http://schemas.openxmlformats.org/drawingml/2006/main">
+                  <a:graphicData uri="http://schemas.microsoft.com/office/word/2010/wordprocessingShape">
+                    <wps:wsp>
+                      <wps:cNvSpPr txBox="1"/>
+                      <wps:spPr>
+                        <a:xfrm>
+                          <a:off x="0" y="0"/>
+                          <a:ext cx="2710180" cy="338455"/>
+                        </a:xfrm>
+                        <a:prstGeom prst="rect">
+                          <a:avLst/>
+                        </a:prstGeom>
+                        <a:noFill/>
+                        <a:ln w="6350">
+                          <a:noFill/>
+                        </a:ln>
+                      </wps:spPr>
+                      <wps:style>
+                        <a:lnRef idx="0">
+                          <a:schemeClr val="accent1"/>
+                        </a:lnRef>
+                        <a:fillRef idx="0">
+                          <a:schemeClr val="accent1"/>
+                        </a:fillRef>
+                        <a:effectRef idx="0">
+                          <a:schemeClr val="accent1"/>
+                        </a:effectRef>
+                        <a:fontRef idx="minor">
+                          <a:schemeClr val="dk1"/>
+                        </a:fontRef>
+                      </wps:style>
+                      <wps:txbx>
+                        <w:txbxContent>
+                          <w:p>
+                            <w:pPr>
+                              <w:rPr>
+                                <w:rFonts w:hint="default"/>
+                                <w:lang w:val="en-US"/>
+                              </w:rPr>
+                            </w:pPr>
+                            <w:r>
+                              <w:rPr>
+                                <w:rFonts w:hint="default"/>
+                                <w:lang w:val="en-US"/>
+                              </w:rPr>
+                              <w:t>{wifeMother}</w:t>
+                            </w:r>
+                          </w:p>
+                        </w:txbxContent>
+                      </wps:txbx>
+                      <wps:bodyPr rot="0" spcFirstLastPara="0" vertOverflow="overflow" horzOverflow="overflow" vert="horz" wrap="square" lIns="91440" tIns="45720" rIns="91440" bIns="45720" numCol="1" spcCol="0" rtlCol="0" fromWordArt="0" anchor="t" anchorCtr="0" forceAA="0" compatLnSpc="1">
+                        <a:noAutofit/>
+                      </wps:bodyPr>
+                    </wps:wsp>
+                  </a:graphicData>
+                </a:graphic>
+              </wp:anchor>
+            </w:drawing>
+          </mc:Choice>
+          <mc:Fallback>
+            <w:pict>
+              <v:shape id="_x0000_s1026" o:spid="_x0000_s1026" o:spt="202" type="#_x0000_t202" style="position:absolute;left:0pt;margin-left:265.8pt;margin-top:13.15pt;height:26.65pt;width:213.4pt;z-index:251695104;mso-width-relative:page;mso-height-relative:page;" filled="f" stroked="f" coordsize="21600,21600" o:gfxdata="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">
+                <v:fill on="f" focussize="0,0"/>
+                <v:stroke on="f" weight="0.5pt"/>
+                <v:imagedata o:title=""/>
+                <o:lock v:ext="edit" aspectratio="f"/>
+                <v:textbox>
+                  <w:txbxContent>
+                    <w:p>
+                      <w:pPr>
+                        <w:rPr>
+                          <w:rFonts w:hint="default"/>
+                          <w:lang w:val="en-US"/>
+                        </w:rPr>
+                      </w:pPr>
+                      <w:r>
+                        <w:rPr>
+                          <w:rFonts w:hint="default"/>
+                          <w:lang w:val="en-US"/>
+                        </w:rPr>
+                        <w:t>{wifeMother}</w:t>
+                      </w:r>
+                    </w:p>
+                  </w:txbxContent>
+                </v:textbox>
+              </v:shape>
+            </w:pict>
+          </mc:Fallback>
+        </mc:AlternateContent>
+      </w:r>
+      <w:r>
+        <w:rPr>
+          <w:sz w:val="22"/>
+        </w:rPr>
+        <mc:AlternateContent>
+          <mc:Choice Requires="wps">
+            <w:drawing>
               <wp:anchor distT="0" distB="0" distL="114300" distR="114300" simplePos="0" relativeHeight="251689984" behindDoc="0" locked="0" layoutInCell="1" allowOverlap="1">
                 <wp:simplePos x="0" y="0"/>
                 <wp:positionH relativeFrom="column">
-                  <wp:posOffset>857250</wp:posOffset>
+                  <wp:posOffset>523875</wp:posOffset>
                 </wp:positionH>
                 <wp:positionV relativeFrom="paragraph">
                   <wp:posOffset>165100</wp:posOffset>
                 </wp:positionV>
-                <wp:extent cx="1279525" cy="338455"/>
+                <wp:extent cx="2289175" cy="338455"/>
                 <wp:effectExtent l="0" t="0" r="0" b="0"/>
                 <wp:wrapNone/>
                 <wp:docPr id="6" name="Text Box 6"/>
@@ -1759,7 +1973,7 @@
                       <wps:spPr>
                         <a:xfrm>
                           <a:off x="0" y="0"/>
-                          <a:ext cx="1279525" cy="338455"/>
+                          <a:ext cx="2289175" cy="338455"/>
                         </a:xfrm>
                         <a:prstGeom prst="rect">
                           <a:avLst/>
@@ -1813,7 +2027,7 @@
           </mc:Choice>
           <mc:Fallback>
             <w:pict>
-              <v:shape id="_x0000_s1026" o:spid="_x0000_s1026" o:spt="202" type="#_x0000_t202" style="position:absolute;left:0pt;margin-left:67.5pt;margin-top:13pt;height:26.65pt;width:100.75pt;z-index:251689984;mso-width-relative:page;mso-height-relative:page;" filled="f" stroked="f" coordsize="21600,21600" o:gfxdata="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">
+              <v:shape id="_x0000_s1026" o:spid="_x0000_s1026" o:spt="202" type="#_x0000_t202" style="position:absolute;left:0pt;margin-left:41.25pt;margin-top:13pt;height:26.65pt;width:180.25pt;z-index:251689984;mso-width-relative:page;mso-height-relative:page;" filled="f" stroked="f" coordsize="21600,21600" o:gfxdata="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">
                 <v:fill on="f" focussize="0,0"/>
                 <v:stroke on="f" weight="0.5pt"/>
                 <v:imagedata o:title=""/>
@@ -1833,116 +2047,6 @@
                           <w:lang w:val="en-US"/>
                         </w:rPr>
                         <w:t>{husbandMother}</w:t>
-                      </w:r>
-                    </w:p>
-                  </w:txbxContent>
-                </v:textbox>
-              </v:shape>
-            </w:pict>
-          </mc:Fallback>
-        </mc:AlternateContent>
-      </w:r>
-      <w:r>
-        <w:rPr>
-          <w:sz w:val="22"/>
-        </w:rPr>
-        <mc:AlternateContent>
-          <mc:Choice Requires="wps">
-            <w:drawing>
-              <wp:anchor distT="0" distB="0" distL="114300" distR="114300" simplePos="0" relativeHeight="251695104" behindDoc="0" locked="0" layoutInCell="1" allowOverlap="1">
-                <wp:simplePos x="0" y="0"/>
-                <wp:positionH relativeFrom="column">
-                  <wp:posOffset>4050665</wp:posOffset>
-                </wp:positionH>
-                <wp:positionV relativeFrom="paragraph">
-                  <wp:posOffset>128905</wp:posOffset>
-                </wp:positionV>
-                <wp:extent cx="1120775" cy="338455"/>
-                <wp:effectExtent l="0" t="0" r="0" b="0"/>
-                <wp:wrapNone/>
-                <wp:docPr id="12" name="Text Box 12"/>
-                <wp:cNvGraphicFramePr/>
-                <a:graphic xmlns:a="http://schemas.openxmlformats.org/drawingml/2006/main">
-                  <a:graphicData uri="http://schemas.microsoft.com/office/word/2010/wordprocessingShape">
-                    <wps:wsp>
-                      <wps:cNvSpPr txBox="1"/>
-                      <wps:spPr>
-                        <a:xfrm>
-                          <a:off x="0" y="0"/>
-                          <a:ext cx="1120775" cy="338455"/>
-                        </a:xfrm>
-                        <a:prstGeom prst="rect">
-                          <a:avLst/>
-                        </a:prstGeom>
-                        <a:noFill/>
-                        <a:ln w="6350">
-                          <a:noFill/>
-                        </a:ln>
-                      </wps:spPr>
-                      <wps:style>
-                        <a:lnRef idx="0">
-                          <a:schemeClr val="accent1"/>
-                        </a:lnRef>
-                        <a:fillRef idx="0">
-                          <a:schemeClr val="accent1"/>
-                        </a:fillRef>
-                        <a:effectRef idx="0">
-                          <a:schemeClr val="accent1"/>
-                        </a:effectRef>
-                        <a:fontRef idx="minor">
-                          <a:schemeClr val="dk1"/>
-                        </a:fontRef>
-                      </wps:style>
-                      <wps:txbx>
-                        <w:txbxContent>
-                          <w:p>
-                            <w:pPr>
-                              <w:rPr>
-                                <w:rFonts w:hint="default"/>
-                                <w:lang w:val="en-US"/>
-                              </w:rPr>
-                            </w:pPr>
-                            <w:r>
-                              <w:rPr>
-                                <w:rFonts w:hint="default"/>
-                                <w:lang w:val="en-US"/>
-                              </w:rPr>
-                              <w:t>{wifeMother}</w:t>
-                            </w:r>
-                          </w:p>
-                        </w:txbxContent>
-                      </wps:txbx>
-                      <wps:bodyPr rot="0" spcFirstLastPara="0" vertOverflow="overflow" horzOverflow="overflow" vert="horz" wrap="square" lIns="91440" tIns="45720" rIns="91440" bIns="45720" numCol="1" spcCol="0" rtlCol="0" fromWordArt="0" anchor="t" anchorCtr="0" forceAA="0" compatLnSpc="1">
-                        <a:noAutofit/>
-                      </wps:bodyPr>
-                    </wps:wsp>
-                  </a:graphicData>
-                </a:graphic>
-              </wp:anchor>
-            </w:drawing>
-          </mc:Choice>
-          <mc:Fallback>
-            <w:pict>
-              <v:shape id="_x0000_s1026" o:spid="_x0000_s1026" o:spt="202" type="#_x0000_t202" style="position:absolute;left:0pt;margin-left:318.95pt;margin-top:10.15pt;height:26.65pt;width:88.25pt;z-index:251695104;mso-width-relative:page;mso-height-relative:page;" filled="f" stroked="f" coordsize="21600,21600" o:gfxdata="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">
-                <v:fill on="f" focussize="0,0"/>
-                <v:stroke on="f" weight="0.5pt"/>
-                <v:imagedata o:title=""/>
-                <o:lock v:ext="edit" aspectratio="f"/>
-                <v:textbox>
-                  <w:txbxContent>
-                    <w:p>
-                      <w:pPr>
-                        <w:rPr>
-                          <w:rFonts w:hint="default"/>
-                          <w:lang w:val="en-US"/>
-                        </w:rPr>
-                      </w:pPr>
-                      <w:r>
-                        <w:rPr>
-                          <w:rFonts w:hint="default"/>
-                          <w:lang w:val="en-US"/>
-                        </w:rPr>
-                        <w:t>{wifeMother}</w:t>
                       </w:r>
                     </w:p>
                   </w:txbxContent>
@@ -2009,7 +2113,7 @@
           </mc:Choice>
           <mc:Fallback>
             <w:pict>
-              <v:line id="_x0000_s1026" o:spid="_x0000_s1026" o:spt="20" style="position:absolute;left:0pt;flip:x;margin-left:265.5pt;margin-top:9.8pt;height:0pt;width:215.25pt;z-index:251668480;mso-width-relative:page;mso-height-relative:page;" filled="f" stroked="t" coordsize="21600,21600" o:gfxdata="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">
+              <v:line id="_x0000_s1026" o:spid="_x0000_s1026" o:spt="20" style="position:absolute;left:0pt;flip:x;margin-left:265.5pt;margin-top:9.8pt;height:0pt;width:215.25pt;z-index:251668480;mso-width-relative:page;mso-height-relative:page;" filled="f" stroked="t" coordsize="21600,21600" o:gfxdata="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">
                 <v:fill on="f" focussize="0,0"/>
                 <v:stroke color="#000000 [3200]" joinstyle="round"/>
                 <v:imagedata o:title=""/>
@@ -2076,7 +2180,7 @@
           </mc:Choice>
           <mc:Fallback>
             <w:pict>
-              <v:line id="_x0000_s1026" o:spid="_x0000_s1026" o:spt="20" style="position:absolute;left:0pt;margin-left:33pt;margin-top:9.55pt;height:0pt;width:190.5pt;z-index:251667456;mso-width-relative:page;mso-height-relative:page;" filled="f" stroked="t" coordsize="21600,21600" o:gfxdata="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">
+              <v:line id="_x0000_s1026" o:spid="_x0000_s1026" o:spt="20" style="position:absolute;left:0pt;margin-left:33pt;margin-top:9.55pt;height:0pt;width:190.5pt;z-index:251667456;mso-width-relative:page;mso-height-relative:page;" filled="f" stroked="t" coordsize="21600,21600" o:gfxdata="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">
                 <v:fill on="f" focussize="0,0"/>
                 <v:stroke color="#000000 [3200]" joinstyle="round"/>
                 <v:imagedata o:title=""/>
@@ -2156,7 +2260,7 @@
           </mc:Choice>
           <mc:Fallback>
             <w:pict>
-              <v:line id="_x0000_s1026" o:spid="_x0000_s1026" o:spt="20" style="position:absolute;left:0pt;flip:x;margin-left:265.5pt;margin-top:9.25pt;height:0pt;width:215.25pt;z-index:251670528;mso-width-relative:page;mso-height-relative:page;" filled="f" stroked="t" coordsize="21600,21600" o:gfxdata="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">
+              <v:line id="_x0000_s1026" o:spid="_x0000_s1026" o:spt="20" style="position:absolute;left:0pt;flip:x;margin-left:265.5pt;margin-top:9.25pt;height:0pt;width:215.25pt;z-index:251670528;mso-width-relative:page;mso-height-relative:page;" filled="f" stroked="t" coordsize="21600,21600" o:gfxdata="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">
                 <v:fill on="f" focussize="0,0"/>
                 <v:stroke color="#000000 [3200]" joinstyle="round"/>
                 <v:imagedata o:title=""/>
@@ -2223,7 +2327,7 @@
           </mc:Choice>
           <mc:Fallback>
             <w:pict>
-              <v:line id="_x0000_s1026" o:spid="_x0000_s1026" o:spt="20" style="position:absolute;left:0pt;margin-left:37.5pt;margin-top:9pt;height:0pt;width:186pt;z-index:251669504;mso-width-relative:page;mso-height-relative:page;" filled="f" stroked="t" coordsize="21600,21600" o:gfxdata="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">
+              <v:line id="_x0000_s1026" o:spid="_x0000_s1026" o:spt="20" style="position:absolute;left:0pt;margin-left:37.5pt;margin-top:9pt;height:0pt;width:186pt;z-index:251669504;mso-width-relative:page;mso-height-relative:page;" filled="f" stroked="t" coordsize="21600,21600" o:gfxdata="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">
                 <v:fill on="f" focussize="0,0"/>
                 <v:stroke color="#000000 [3200]" joinstyle="round"/>
                 <v:imagedata o:title=""/>
@@ -2287,6 +2391,116 @@
           <w:i/>
         </w:rPr>
       </w:pPr>
+      <w:r>
+        <w:rPr>
+          <w:sz w:val="22"/>
+        </w:rPr>
+        <mc:AlternateContent>
+          <mc:Choice Requires="wps">
+            <w:drawing>
+              <wp:anchor distT="0" distB="0" distL="114300" distR="114300" simplePos="0" relativeHeight="251698176" behindDoc="0" locked="0" layoutInCell="1" allowOverlap="1">
+                <wp:simplePos x="0" y="0"/>
+                <wp:positionH relativeFrom="column">
+                  <wp:posOffset>513080</wp:posOffset>
+                </wp:positionH>
+                <wp:positionV relativeFrom="paragraph">
+                  <wp:posOffset>192405</wp:posOffset>
+                </wp:positionV>
+                <wp:extent cx="612775" cy="338455"/>
+                <wp:effectExtent l="0" t="0" r="0" b="0"/>
+                <wp:wrapNone/>
+                <wp:docPr id="15" name="Text Box 15"/>
+                <wp:cNvGraphicFramePr/>
+                <a:graphic xmlns:a="http://schemas.openxmlformats.org/drawingml/2006/main">
+                  <a:graphicData uri="http://schemas.microsoft.com/office/word/2010/wordprocessingShape">
+                    <wps:wsp>
+                      <wps:cNvSpPr txBox="1"/>
+                      <wps:spPr>
+                        <a:xfrm>
+                          <a:off x="0" y="0"/>
+                          <a:ext cx="612775" cy="338455"/>
+                        </a:xfrm>
+                        <a:prstGeom prst="rect">
+                          <a:avLst/>
+                        </a:prstGeom>
+                        <a:noFill/>
+                        <a:ln w="6350">
+                          <a:noFill/>
+                        </a:ln>
+                      </wps:spPr>
+                      <wps:style>
+                        <a:lnRef idx="0">
+                          <a:schemeClr val="accent1"/>
+                        </a:lnRef>
+                        <a:fillRef idx="0">
+                          <a:schemeClr val="accent1"/>
+                        </a:fillRef>
+                        <a:effectRef idx="0">
+                          <a:schemeClr val="accent1"/>
+                        </a:effectRef>
+                        <a:fontRef idx="minor">
+                          <a:schemeClr val="dk1"/>
+                        </a:fontRef>
+                      </wps:style>
+                      <wps:txbx>
+                        <w:txbxContent>
+                          <w:p>
+                            <w:pPr>
+                              <w:rPr>
+                                <w:rFonts w:hint="default"/>
+                                <w:lang w:val="en-US"/>
+                              </w:rPr>
+                            </w:pPr>
+                            <w:r>
+                              <w:rPr>
+                                <w:rFonts w:hint="default"/>
+                                <w:lang w:val="en-US"/>
+                              </w:rPr>
+                              <w:t>{md}</w:t>
+                            </w:r>
+                          </w:p>
+                        </w:txbxContent>
+                      </wps:txbx>
+                      <wps:bodyPr rot="0" spcFirstLastPara="0" vertOverflow="overflow" horzOverflow="overflow" vert="horz" wrap="square" lIns="91440" tIns="45720" rIns="91440" bIns="45720" numCol="1" spcCol="0" rtlCol="0" fromWordArt="0" anchor="t" anchorCtr="0" forceAA="0" compatLnSpc="1">
+                        <a:noAutofit/>
+                      </wps:bodyPr>
+                    </wps:wsp>
+                  </a:graphicData>
+                </a:graphic>
+              </wp:anchor>
+            </w:drawing>
+          </mc:Choice>
+          <mc:Fallback>
+            <w:pict>
+              <v:shape id="_x0000_s1026" o:spid="_x0000_s1026" o:spt="202" type="#_x0000_t202" style="position:absolute;left:0pt;margin-left:40.4pt;margin-top:15.15pt;height:26.65pt;width:48.25pt;z-index:251698176;mso-width-relative:page;mso-height-relative:page;" filled="f" stroked="f" coordsize="21600,21600" o:gfxdata="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">
+                <v:fill on="f" focussize="0,0"/>
+                <v:stroke on="f" weight="0.5pt"/>
+                <v:imagedata o:title=""/>
+                <o:lock v:ext="edit" aspectratio="f"/>
+                <v:textbox>
+                  <w:txbxContent>
+                    <w:p>
+                      <w:pPr>
+                        <w:rPr>
+                          <w:rFonts w:hint="default"/>
+                          <w:lang w:val="en-US"/>
+                        </w:rPr>
+                      </w:pPr>
+                      <w:r>
+                        <w:rPr>
+                          <w:rFonts w:hint="default"/>
+                          <w:lang w:val="en-US"/>
+                        </w:rPr>
+                        <w:t>{md}</w:t>
+                      </w:r>
+                    </w:p>
+                  </w:txbxContent>
+                </v:textbox>
+              </v:shape>
+            </w:pict>
+          </mc:Fallback>
+        </mc:AlternateContent>
+      </w:r>
       <w:r>
         <w:rPr>
           <w:sz w:val="22"/>
@@ -2368,7 +2582,7 @@
           </mc:Choice>
           <mc:Fallback>
             <w:pict>
-              <v:shape id="_x0000_s1026" o:spid="_x0000_s1026" o:spt="202" type="#_x0000_t202" style="position:absolute;left:0pt;margin-left:397.6pt;margin-top:16.7pt;height:26.65pt;width:88.25pt;z-index:251699200;mso-width-relative:page;mso-height-relative:page;" filled="f" stroked="f" coordsize="21600,21600" o:gfxdata="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">
+              <v:shape id="_x0000_s1026" o:spid="_x0000_s1026" o:spt="202" type="#_x0000_t202" style="position:absolute;left:0pt;margin-left:397.6pt;margin-top:16.7pt;height:26.65pt;width:88.25pt;z-index:251699200;mso-width-relative:page;mso-height-relative:page;" filled="f" stroked="f" coordsize="21600,21600" o:gfxdata="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">
                 <v:fill on="f" focussize="0,0"/>
                 <v:stroke on="f" weight="0.5pt"/>
                 <v:imagedata o:title=""/>
@@ -2478,7 +2692,7 @@
           </mc:Choice>
           <mc:Fallback>
             <w:pict>
-              <v:shape id="_x0000_s1026" o:spid="_x0000_s1026" o:spt="202" type="#_x0000_t202" style="position:absolute;left:0pt;margin-left:190.95pt;margin-top:16.65pt;height:26.65pt;width:88.2pt;z-index:251697152;mso-width-relative:page;mso-height-relative:page;" filled="f" stroked="f" coordsize="21600,21600" o:gfxdata="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">
+              <v:shape id="_x0000_s1026" o:spid="_x0000_s1026" o:spt="202" type="#_x0000_t202" style="position:absolute;left:0pt;margin-left:190.95pt;margin-top:16.65pt;height:26.65pt;width:88.2pt;z-index:251697152;mso-width-relative:page;mso-height-relative:page;" filled="f" stroked="f" coordsize="21600,21600" o:gfxdata="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">
                 <v:fill on="f" focussize="0,0"/>
                 <v:stroke on="f" weight="0.5pt"/>
                 <v:imagedata o:title=""/>
@@ -2509,116 +2723,6 @@
       </w:r>
       <w:r>
         <w:rPr>
-          <w:sz w:val="22"/>
-        </w:rPr>
-        <mc:AlternateContent>
-          <mc:Choice Requires="wps">
-            <w:drawing>
-              <wp:anchor distT="0" distB="0" distL="114300" distR="114300" simplePos="0" relativeHeight="251698176" behindDoc="0" locked="0" layoutInCell="1" allowOverlap="1">
-                <wp:simplePos x="0" y="0"/>
-                <wp:positionH relativeFrom="column">
-                  <wp:posOffset>503555</wp:posOffset>
-                </wp:positionH>
-                <wp:positionV relativeFrom="paragraph">
-                  <wp:posOffset>163830</wp:posOffset>
-                </wp:positionV>
-                <wp:extent cx="612775" cy="338455"/>
-                <wp:effectExtent l="0" t="0" r="0" b="0"/>
-                <wp:wrapNone/>
-                <wp:docPr id="15" name="Text Box 15"/>
-                <wp:cNvGraphicFramePr/>
-                <a:graphic xmlns:a="http://schemas.openxmlformats.org/drawingml/2006/main">
-                  <a:graphicData uri="http://schemas.microsoft.com/office/word/2010/wordprocessingShape">
-                    <wps:wsp>
-                      <wps:cNvSpPr txBox="1"/>
-                      <wps:spPr>
-                        <a:xfrm>
-                          <a:off x="0" y="0"/>
-                          <a:ext cx="612775" cy="338455"/>
-                        </a:xfrm>
-                        <a:prstGeom prst="rect">
-                          <a:avLst/>
-                        </a:prstGeom>
-                        <a:noFill/>
-                        <a:ln w="6350">
-                          <a:noFill/>
-                        </a:ln>
-                      </wps:spPr>
-                      <wps:style>
-                        <a:lnRef idx="0">
-                          <a:schemeClr val="accent1"/>
-                        </a:lnRef>
-                        <a:fillRef idx="0">
-                          <a:schemeClr val="accent1"/>
-                        </a:fillRef>
-                        <a:effectRef idx="0">
-                          <a:schemeClr val="accent1"/>
-                        </a:effectRef>
-                        <a:fontRef idx="minor">
-                          <a:schemeClr val="dk1"/>
-                        </a:fontRef>
-                      </wps:style>
-                      <wps:txbx>
-                        <w:txbxContent>
-                          <w:p>
-                            <w:pPr>
-                              <w:rPr>
-                                <w:rFonts w:hint="default"/>
-                                <w:lang w:val="en-US"/>
-                              </w:rPr>
-                            </w:pPr>
-                            <w:r>
-                              <w:rPr>
-                                <w:rFonts w:hint="default"/>
-                                <w:lang w:val="en-US"/>
-                              </w:rPr>
-                              <w:t>{md}</w:t>
-                            </w:r>
-                          </w:p>
-                        </w:txbxContent>
-                      </wps:txbx>
-                      <wps:bodyPr rot="0" spcFirstLastPara="0" vertOverflow="overflow" horzOverflow="overflow" vert="horz" wrap="square" lIns="91440" tIns="45720" rIns="91440" bIns="45720" numCol="1" spcCol="0" rtlCol="0" fromWordArt="0" anchor="t" anchorCtr="0" forceAA="0" compatLnSpc="1">
-                        <a:noAutofit/>
-                      </wps:bodyPr>
-                    </wps:wsp>
-                  </a:graphicData>
-                </a:graphic>
-              </wp:anchor>
-            </w:drawing>
-          </mc:Choice>
-          <mc:Fallback>
-            <w:pict>
-              <v:shape id="_x0000_s1026" o:spid="_x0000_s1026" o:spt="202" type="#_x0000_t202" style="position:absolute;left:0pt;margin-left:39.65pt;margin-top:12.9pt;height:26.65pt;width:48.25pt;z-index:251698176;mso-width-relative:page;mso-height-relative:page;" filled="f" stroked="f" coordsize="21600,21600" o:gfxdata="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">
-                <v:fill on="f" focussize="0,0"/>
-                <v:stroke on="f" weight="0.5pt"/>
-                <v:imagedata o:title=""/>
-                <o:lock v:ext="edit" aspectratio="f"/>
-                <v:textbox>
-                  <w:txbxContent>
-                    <w:p>
-                      <w:pPr>
-                        <w:rPr>
-                          <w:rFonts w:hint="default"/>
-                          <w:lang w:val="en-US"/>
-                        </w:rPr>
-                      </w:pPr>
-                      <w:r>
-                        <w:rPr>
-                          <w:rFonts w:hint="default"/>
-                          <w:lang w:val="en-US"/>
-                        </w:rPr>
-                        <w:t>{md}</w:t>
-                      </w:r>
-                    </w:p>
-                  </w:txbxContent>
-                </v:textbox>
-              </v:shape>
-            </w:pict>
-          </mc:Fallback>
-        </mc:AlternateContent>
-      </w:r>
-      <w:r>
-        <w:rPr>
           <w:rFonts w:ascii="Times New Roman" w:hAnsi="Times New Roman" w:cs="Times New Roman"/>
           <w:b/>
           <w:i/>
@@ -2642,12 +2746,12 @@
               <wp:anchor distT="0" distB="0" distL="114300" distR="114300" simplePos="0" relativeHeight="251700224" behindDoc="0" locked="0" layoutInCell="1" allowOverlap="1">
                 <wp:simplePos x="0" y="0"/>
                 <wp:positionH relativeFrom="column">
-                  <wp:posOffset>3420110</wp:posOffset>
+                  <wp:posOffset>2334260</wp:posOffset>
                 </wp:positionH>
                 <wp:positionV relativeFrom="paragraph">
-                  <wp:posOffset>217805</wp:posOffset>
+                  <wp:posOffset>198755</wp:posOffset>
                 </wp:positionV>
-                <wp:extent cx="1120775" cy="338455"/>
+                <wp:extent cx="3712210" cy="338455"/>
                 <wp:effectExtent l="0" t="0" r="0" b="0"/>
                 <wp:wrapNone/>
                 <wp:docPr id="17" name="Text Box 17"/>
@@ -2659,7 +2763,7 @@
                       <wps:spPr>
                         <a:xfrm>
                           <a:off x="0" y="0"/>
-                          <a:ext cx="1120775" cy="338455"/>
+                          <a:ext cx="3712210" cy="338455"/>
                         </a:xfrm>
                         <a:prstGeom prst="rect">
                           <a:avLst/>
@@ -2713,7 +2817,7 @@
           </mc:Choice>
           <mc:Fallback>
             <w:pict>
-              <v:shape id="_x0000_s1026" o:spid="_x0000_s1026" o:spt="202" type="#_x0000_t202" style="position:absolute;left:0pt;margin-left:269.3pt;margin-top:17.15pt;height:26.65pt;width:88.25pt;z-index:251700224;mso-width-relative:page;mso-height-relative:page;" filled="f" stroked="f" coordsize="21600,21600" o:gfxdata="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">
+              <v:shape id="_x0000_s1026" o:spid="_x0000_s1026" o:spt="202" type="#_x0000_t202" style="position:absolute;left:0pt;margin-left:183.8pt;margin-top:15.65pt;height:26.65pt;width:292.3pt;z-index:251700224;mso-width-relative:page;mso-height-relative:page;" filled="f" stroked="f" coordsize="21600,21600" o:gfxdata="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">
                 <v:fill on="f" focussize="0,0"/>
                 <v:stroke on="f" weight="0.5pt"/>
                 <v:imagedata o:title=""/>
@@ -2799,7 +2903,7 @@
           </mc:Choice>
           <mc:Fallback>
             <w:pict>
-              <v:line id="_x0000_s1026" o:spid="_x0000_s1026" o:spt="20" style="position:absolute;left:0pt;margin-left:380.95pt;margin-top:8.85pt;height:0pt;width:99.75pt;z-index:251673600;mso-width-relative:page;mso-height-relative:page;" filled="f" stroked="t" coordsize="21600,21600" o:gfxdata="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">
+              <v:line id="_x0000_s1026" o:spid="_x0000_s1026" o:spt="20" style="position:absolute;left:0pt;margin-left:380.95pt;margin-top:8.85pt;height:0pt;width:99.75pt;z-index:251673600;mso-width-relative:page;mso-height-relative:page;" filled="f" stroked="t" coordsize="21600,21600" o:gfxdata="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">
                 <v:fill on="f" focussize="0,0"/>
                 <v:stroke color="#000000 [3200]" joinstyle="round"/>
                 <v:imagedata o:title=""/>
@@ -2866,7 +2970,7 @@
           </mc:Choice>
           <mc:Fallback>
             <w:pict>
-              <v:line id="_x0000_s1026" o:spid="_x0000_s1026" o:spt="20" style="position:absolute;left:0pt;margin-left:133.45pt;margin-top:8.85pt;height:0.75pt;width:219.75pt;z-index:251672576;mso-width-relative:page;mso-height-relative:page;" filled="f" stroked="t" coordsize="21600,21600" o:gfxdata="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">
+              <v:line id="_x0000_s1026" o:spid="_x0000_s1026" o:spt="20" style="position:absolute;left:0pt;margin-left:133.45pt;margin-top:8.85pt;height:0.75pt;width:219.75pt;z-index:251672576;mso-width-relative:page;mso-height-relative:page;" filled="f" stroked="t" coordsize="21600,21600" o:gfxdata="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">
                 <v:fill on="f" focussize="0,0"/>
                 <v:stroke color="#000000 [3200]" joinstyle="round"/>
                 <v:imagedata o:title=""/>
@@ -2933,7 +3037,7 @@
           </mc:Choice>
           <mc:Fallback>
             <w:pict>
-              <v:line id="_x0000_s1026" o:spid="_x0000_s1026" o:spt="20" style="position:absolute;left:0pt;flip:y;margin-left:33pt;margin-top:8.85pt;height:0.75pt;width:61.5pt;z-index:251671552;mso-width-relative:page;mso-height-relative:page;" filled="f" stroked="t" coordsize="21600,21600" o:gfxdata="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">
+              <v:line id="_x0000_s1026" o:spid="_x0000_s1026" o:spt="20" style="position:absolute;left:0pt;flip:y;margin-left:33pt;margin-top:8.85pt;height:0.75pt;width:61.5pt;z-index:251671552;mso-width-relative:page;mso-height-relative:page;" filled="f" stroked="t" coordsize="21600,21600" o:gfxdata="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">
                 <v:fill on="f" focussize="0,0"/>
                 <v:stroke color="#000000 [3200]" joinstyle="round"/>
                 <v:imagedata o:title=""/>
@@ -3018,6 +3122,73 @@
       </w:pPr>
       <w:r>
         <w:rPr>
+          <w:rFonts w:ascii="Times New Roman" w:hAnsi="Times New Roman" w:cs="Times New Roman"/>
+          <w:lang w:eastAsia="en-PH"/>
+        </w:rPr>
+        <mc:AlternateContent>
+          <mc:Choice Requires="wps">
+            <w:drawing>
+              <wp:anchor distT="0" distB="0" distL="114300" distR="114300" simplePos="0" relativeHeight="251674624" behindDoc="0" locked="0" layoutInCell="1" allowOverlap="1">
+                <wp:simplePos x="0" y="0"/>
+                <wp:positionH relativeFrom="column">
+                  <wp:posOffset>2413635</wp:posOffset>
+                </wp:positionH>
+                <wp:positionV relativeFrom="paragraph">
+                  <wp:posOffset>117475</wp:posOffset>
+                </wp:positionV>
+                <wp:extent cx="3676650" cy="0"/>
+                <wp:effectExtent l="0" t="0" r="0" b="0"/>
+                <wp:wrapNone/>
+                <wp:docPr id="39" name="Straight Connector 39"/>
+                <wp:cNvGraphicFramePr/>
+                <a:graphic xmlns:a="http://schemas.openxmlformats.org/drawingml/2006/main">
+                  <a:graphicData uri="http://schemas.microsoft.com/office/word/2010/wordprocessingShape">
+                    <wps:wsp>
+                      <wps:cNvCnPr/>
+                      <wps:spPr>
+                        <a:xfrm>
+                          <a:off x="0" y="0"/>
+                          <a:ext cx="3676650" cy="0"/>
+                        </a:xfrm>
+                        <a:prstGeom prst="line">
+                          <a:avLst/>
+                        </a:prstGeom>
+                      </wps:spPr>
+                      <wps:style>
+                        <a:lnRef idx="1">
+                          <a:schemeClr val="dk1"/>
+                        </a:lnRef>
+                        <a:fillRef idx="0">
+                          <a:schemeClr val="dk1"/>
+                        </a:fillRef>
+                        <a:effectRef idx="0">
+                          <a:schemeClr val="dk1"/>
+                        </a:effectRef>
+                        <a:fontRef idx="minor">
+                          <a:schemeClr val="tx1"/>
+                        </a:fontRef>
+                      </wps:style>
+                      <wps:bodyPr/>
+                    </wps:wsp>
+                  </a:graphicData>
+                </a:graphic>
+              </wp:anchor>
+            </w:drawing>
+          </mc:Choice>
+          <mc:Fallback>
+            <w:pict>
+              <v:line id="_x0000_s1026" o:spid="_x0000_s1026" o:spt="20" style="position:absolute;left:0pt;margin-left:190.05pt;margin-top:9.25pt;height:0pt;width:289.5pt;z-index:251674624;mso-width-relative:page;mso-height-relative:page;" filled="f" stroked="t" coordsize="21600,21600" o:gfxdata="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">
+                <v:fill on="f" focussize="0,0"/>
+                <v:stroke color="#000000 [3200]" joinstyle="round"/>
+                <v:imagedata o:title=""/>
+                <o:lock v:ext="edit" aspectratio="f"/>
+              </v:line>
+            </w:pict>
+          </mc:Fallback>
+        </mc:AlternateContent>
+      </w:r>
+      <w:r>
+        <w:rPr>
           <w:sz w:val="22"/>
         </w:rPr>
         <mc:AlternateContent>
@@ -3026,12 +3197,12 @@
               <wp:anchor distT="0" distB="0" distL="114300" distR="114300" simplePos="0" relativeHeight="251701248" behindDoc="0" locked="0" layoutInCell="1" allowOverlap="1">
                 <wp:simplePos x="0" y="0"/>
                 <wp:positionH relativeFrom="column">
-                  <wp:posOffset>3144520</wp:posOffset>
+                  <wp:posOffset>1353820</wp:posOffset>
                 </wp:positionH>
                 <wp:positionV relativeFrom="paragraph">
                   <wp:posOffset>191135</wp:posOffset>
                 </wp:positionV>
-                <wp:extent cx="739775" cy="338455"/>
+                <wp:extent cx="4206875" cy="338455"/>
                 <wp:effectExtent l="0" t="0" r="0" b="0"/>
                 <wp:wrapNone/>
                 <wp:docPr id="18" name="Text Box 18"/>
@@ -3043,7 +3214,7 @@
                       <wps:spPr>
                         <a:xfrm>
                           <a:off x="0" y="0"/>
-                          <a:ext cx="739775" cy="338455"/>
+                          <a:ext cx="4206875" cy="338455"/>
                         </a:xfrm>
                         <a:prstGeom prst="rect">
                           <a:avLst/>
@@ -3097,7 +3268,7 @@
           </mc:Choice>
           <mc:Fallback>
             <w:pict>
-              <v:shape id="_x0000_s1026" o:spid="_x0000_s1026" o:spt="202" type="#_x0000_t202" style="position:absolute;left:0pt;margin-left:247.6pt;margin-top:15.05pt;height:26.65pt;width:58.25pt;z-index:251701248;mso-width-relative:page;mso-height-relative:page;" filled="f" stroked="f" coordsize="21600,21600" o:gfxdata="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">
+              <v:shape id="_x0000_s1026" o:spid="_x0000_s1026" o:spt="202" type="#_x0000_t202" style="position:absolute;left:0pt;margin-left:106.6pt;margin-top:15.05pt;height:26.65pt;width:331.25pt;z-index:251701248;mso-width-relative:page;mso-height-relative:page;" filled="f" stroked="f" coordsize="21600,21600" o:gfxdata="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">
                 <v:fill on="f" focussize="0,0"/>
                 <v:stroke on="f" weight="0.5pt"/>
                 <v:imagedata o:title=""/>
@@ -3129,73 +3300,6 @@
       <w:r>
         <w:rPr>
           <w:rFonts w:ascii="Times New Roman" w:hAnsi="Times New Roman" w:cs="Times New Roman"/>
-          <w:lang w:eastAsia="en-PH"/>
-        </w:rPr>
-        <mc:AlternateContent>
-          <mc:Choice Requires="wps">
-            <w:drawing>
-              <wp:anchor distT="0" distB="0" distL="114300" distR="114300" simplePos="0" relativeHeight="251674624" behindDoc="0" locked="0" layoutInCell="1" allowOverlap="1">
-                <wp:simplePos x="0" y="0"/>
-                <wp:positionH relativeFrom="column">
-                  <wp:posOffset>2181225</wp:posOffset>
-                </wp:positionH>
-                <wp:positionV relativeFrom="paragraph">
-                  <wp:posOffset>114935</wp:posOffset>
-                </wp:positionV>
-                <wp:extent cx="3924300" cy="9525"/>
-                <wp:effectExtent l="0" t="0" r="19050" b="28575"/>
-                <wp:wrapNone/>
-                <wp:docPr id="39" name="Straight Connector 39"/>
-                <wp:cNvGraphicFramePr/>
-                <a:graphic xmlns:a="http://schemas.openxmlformats.org/drawingml/2006/main">
-                  <a:graphicData uri="http://schemas.microsoft.com/office/word/2010/wordprocessingShape">
-                    <wps:wsp>
-                      <wps:cNvCnPr/>
-                      <wps:spPr>
-                        <a:xfrm>
-                          <a:off x="0" y="0"/>
-                          <a:ext cx="3924300" cy="9525"/>
-                        </a:xfrm>
-                        <a:prstGeom prst="line">
-                          <a:avLst/>
-                        </a:prstGeom>
-                      </wps:spPr>
-                      <wps:style>
-                        <a:lnRef idx="1">
-                          <a:schemeClr val="dk1"/>
-                        </a:lnRef>
-                        <a:fillRef idx="0">
-                          <a:schemeClr val="dk1"/>
-                        </a:fillRef>
-                        <a:effectRef idx="0">
-                          <a:schemeClr val="dk1"/>
-                        </a:effectRef>
-                        <a:fontRef idx="minor">
-                          <a:schemeClr val="tx1"/>
-                        </a:fontRef>
-                      </wps:style>
-                      <wps:bodyPr/>
-                    </wps:wsp>
-                  </a:graphicData>
-                </a:graphic>
-              </wp:anchor>
-            </w:drawing>
-          </mc:Choice>
-          <mc:Fallback>
-            <w:pict>
-              <v:line id="_x0000_s1026" o:spid="_x0000_s1026" o:spt="20" style="position:absolute;left:0pt;margin-left:171.75pt;margin-top:9.05pt;height:0.75pt;width:309pt;z-index:251674624;mso-width-relative:page;mso-height-relative:page;" filled="f" stroked="t" coordsize="21600,21600" o:gfxdata="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">
-                <v:fill on="f" focussize="0,0"/>
-                <v:stroke color="#000000 [3200]" joinstyle="round"/>
-                <v:imagedata o:title=""/>
-                <o:lock v:ext="edit" aspectratio="f"/>
-              </v:line>
-            </w:pict>
-          </mc:Fallback>
-        </mc:AlternateContent>
-      </w:r>
-      <w:r>
-        <w:rPr>
-          <w:rFonts w:ascii="Times New Roman" w:hAnsi="Times New Roman" w:cs="Times New Roman"/>
         </w:rPr>
         <w:t>the Marriage was solemnized by Rev.</w:t>
       </w:r>
@@ -3216,12 +3320,12 @@
               <wp:anchor distT="0" distB="0" distL="114300" distR="114300" simplePos="0" relativeHeight="251702272" behindDoc="0" locked="0" layoutInCell="1" allowOverlap="1">
                 <wp:simplePos x="0" y="0"/>
                 <wp:positionH relativeFrom="column">
-                  <wp:posOffset>2404110</wp:posOffset>
+                  <wp:posOffset>1251585</wp:posOffset>
                 </wp:positionH>
                 <wp:positionV relativeFrom="paragraph">
                   <wp:posOffset>154940</wp:posOffset>
                 </wp:positionV>
-                <wp:extent cx="1120775" cy="338455"/>
+                <wp:extent cx="4901565" cy="338455"/>
                 <wp:effectExtent l="0" t="0" r="0" b="0"/>
                 <wp:wrapNone/>
                 <wp:docPr id="19" name="Text Box 19"/>
@@ -3233,7 +3337,7 @@
                       <wps:spPr>
                         <a:xfrm>
                           <a:off x="0" y="0"/>
-                          <a:ext cx="1120775" cy="338455"/>
+                          <a:ext cx="4901565" cy="338455"/>
                         </a:xfrm>
                         <a:prstGeom prst="rect">
                           <a:avLst/>
@@ -3271,7 +3375,26 @@
                                 <w:rFonts w:hint="default"/>
                                 <w:lang w:val="en-US"/>
                               </w:rPr>
-                              <w:t>{address}</w:t>
+                              <w:t>{</w:t>
+                            </w:r>
+                            <w:r>
+                              <w:rPr>
+                                <w:rFonts w:hint="default"/>
+                              </w:rPr>
+                              <w:t>r</w:t>
+                            </w:r>
+                            <w:r>
+                              <w:rPr>
+                                <w:rFonts w:hint="default"/>
+                              </w:rPr>
+                              <w:t>esidence</w:t>
+                            </w:r>
+                            <w:r>
+                              <w:rPr>
+                                <w:rFonts w:hint="default"/>
+                                <w:lang w:val="en-US"/>
+                              </w:rPr>
+                              <w:t>}</w:t>
                             </w:r>
                           </w:p>
                         </w:txbxContent>
@@ -3287,7 +3410,7 @@
           </mc:Choice>
           <mc:Fallback>
             <w:pict>
-              <v:shape id="_x0000_s1026" o:spid="_x0000_s1026" o:spt="202" type="#_x0000_t202" style="position:absolute;left:0pt;margin-left:189.3pt;margin-top:12.2pt;height:26.65pt;width:88.25pt;z-index:251702272;mso-width-relative:page;mso-height-relative:page;" filled="f" stroked="f" coordsize="21600,21600" o:gfxdata="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">
+              <v:shape id="_x0000_s1026" o:spid="_x0000_s1026" o:spt="202" type="#_x0000_t202" style="position:absolute;left:0pt;margin-left:98.55pt;margin-top:12.2pt;height:26.65pt;width:385.95pt;z-index:251702272;mso-width-relative:page;mso-height-relative:page;" filled="f" stroked="f" coordsize="21600,21600" o:gfxdata="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">
                 <v:fill on="f" focussize="0,0"/>
                 <v:stroke on="f" weight="0.5pt"/>
                 <v:imagedata o:title=""/>
@@ -3306,7 +3429,26 @@
                           <w:rFonts w:hint="default"/>
                           <w:lang w:val="en-US"/>
                         </w:rPr>
-                        <w:t>{address}</w:t>
+                        <w:t>{</w:t>
+                      </w:r>
+                      <w:r>
+                        <w:rPr>
+                          <w:rFonts w:hint="default"/>
+                        </w:rPr>
+                        <w:t>r</w:t>
+                      </w:r>
+                      <w:r>
+                        <w:rPr>
+                          <w:rFonts w:hint="default"/>
+                        </w:rPr>
+                        <w:t>esidence</w:t>
+                      </w:r>
+                      <w:r>
+                        <w:rPr>
+                          <w:rFonts w:hint="default"/>
+                          <w:lang w:val="en-US"/>
+                        </w:rPr>
+                        <w:t>}</w:t>
                       </w:r>
                     </w:p>
                   </w:txbxContent>
@@ -3373,7 +3515,7 @@
           </mc:Choice>
           <mc:Fallback>
             <w:pict>
-              <v:line id="_x0000_s1026" o:spid="_x0000_s1026" o:spt="20" style="position:absolute;left:0pt;margin-left:83.25pt;margin-top:8.5pt;height:0pt;width:397.5pt;z-index:251675648;mso-width-relative:page;mso-height-relative:page;" filled="f" stroked="t" coordsize="21600,21600" o:gfxdata="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">
+              <v:line id="_x0000_s1026" o:spid="_x0000_s1026" o:spt="20" style="position:absolute;left:0pt;margin-left:83.25pt;margin-top:8.5pt;height:0pt;width:397.5pt;z-index:251675648;mso-width-relative:page;mso-height-relative:page;" filled="f" stroked="t" coordsize="21600,21600" o:gfxdata="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">
                 <v:fill on="f" focussize="0,0"/>
                 <v:stroke color="#000000 [3200]" joinstyle="round"/>
                 <v:imagedata o:title=""/>
@@ -3453,7 +3595,7 @@
           </mc:Choice>
           <mc:Fallback>
             <w:pict>
-              <v:line id="_x0000_s1026" o:spid="_x0000_s1026" o:spt="20" style="position:absolute;left:0pt;margin-left:87.75pt;margin-top:8pt;height:0.75pt;width:393pt;z-index:251676672;mso-width-relative:page;mso-height-relative:page;" filled="f" stroked="t" coordsize="21600,21600" o:gfxdata="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">
+              <v:line id="_x0000_s1026" o:spid="_x0000_s1026" o:spt="20" style="position:absolute;left:0pt;margin-left:87.75pt;margin-top:8pt;height:0.75pt;width:393pt;z-index:251676672;mso-width-relative:page;mso-height-relative:page;" filled="f" stroked="t" coordsize="21600,21600" o:gfxdata="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">
                 <v:fill on="f" focussize="0,0"/>
                 <v:stroke color="#000000 [3200]" joinstyle="round"/>
                 <v:imagedata o:title=""/>
@@ -3490,13 +3632,123 @@
         <mc:AlternateContent>
           <mc:Choice Requires="wps">
             <w:drawing>
+              <wp:anchor distT="0" distB="0" distL="114300" distR="114300" simplePos="0" relativeHeight="251705344" behindDoc="0" locked="0" layoutInCell="1" allowOverlap="1">
+                <wp:simplePos x="0" y="0"/>
+                <wp:positionH relativeFrom="column">
+                  <wp:posOffset>3113405</wp:posOffset>
+                </wp:positionH>
+                <wp:positionV relativeFrom="paragraph">
+                  <wp:posOffset>220345</wp:posOffset>
+                </wp:positionV>
+                <wp:extent cx="1120775" cy="338455"/>
+                <wp:effectExtent l="0" t="0" r="0" b="0"/>
+                <wp:wrapNone/>
+                <wp:docPr id="34" name="Text Box 34"/>
+                <wp:cNvGraphicFramePr/>
+                <a:graphic xmlns:a="http://schemas.openxmlformats.org/drawingml/2006/main">
+                  <a:graphicData uri="http://schemas.microsoft.com/office/word/2010/wordprocessingShape">
+                    <wps:wsp>
+                      <wps:cNvSpPr txBox="1"/>
+                      <wps:spPr>
+                        <a:xfrm>
+                          <a:off x="0" y="0"/>
+                          <a:ext cx="1120775" cy="338455"/>
+                        </a:xfrm>
+                        <a:prstGeom prst="rect">
+                          <a:avLst/>
+                        </a:prstGeom>
+                        <a:noFill/>
+                        <a:ln w="6350">
+                          <a:noFill/>
+                        </a:ln>
+                      </wps:spPr>
+                      <wps:style>
+                        <a:lnRef idx="0">
+                          <a:schemeClr val="accent1"/>
+                        </a:lnRef>
+                        <a:fillRef idx="0">
+                          <a:schemeClr val="accent1"/>
+                        </a:fillRef>
+                        <a:effectRef idx="0">
+                          <a:schemeClr val="accent1"/>
+                        </a:effectRef>
+                        <a:fontRef idx="minor">
+                          <a:schemeClr val="dk1"/>
+                        </a:fontRef>
+                      </wps:style>
+                      <wps:txbx>
+                        <w:txbxContent>
+                          <w:p>
+                            <w:pPr>
+                              <w:rPr>
+                                <w:rFonts w:hint="default"/>
+                                <w:lang w:val="en-US"/>
+                              </w:rPr>
+                            </w:pPr>
+                            <w:r>
+                              <w:rPr>
+                                <w:rFonts w:hint="default"/>
+                                <w:lang w:val="en-US"/>
+                              </w:rPr>
+                              <w:t>{pageNo}</w:t>
+                            </w:r>
+                          </w:p>
+                        </w:txbxContent>
+                      </wps:txbx>
+                      <wps:bodyPr rot="0" spcFirstLastPara="0" vertOverflow="overflow" horzOverflow="overflow" vert="horz" wrap="square" lIns="91440" tIns="45720" rIns="91440" bIns="45720" numCol="1" spcCol="0" rtlCol="0" fromWordArt="0" anchor="t" anchorCtr="0" forceAA="0" compatLnSpc="1">
+                        <a:noAutofit/>
+                      </wps:bodyPr>
+                    </wps:wsp>
+                  </a:graphicData>
+                </a:graphic>
+              </wp:anchor>
+            </w:drawing>
+          </mc:Choice>
+          <mc:Fallback>
+            <w:pict>
+              <v:shape id="_x0000_s1026" o:spid="_x0000_s1026" o:spt="202" type="#_x0000_t202" style="position:absolute;left:0pt;margin-left:245.15pt;margin-top:17.35pt;height:26.65pt;width:88.25pt;z-index:251705344;mso-width-relative:page;mso-height-relative:page;" filled="f" stroked="f" coordsize="21600,21600" o:gfxdata="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">
+                <v:fill on="f" focussize="0,0"/>
+                <v:stroke on="f" weight="0.5pt"/>
+                <v:imagedata o:title=""/>
+                <o:lock v:ext="edit" aspectratio="f"/>
+                <v:textbox>
+                  <w:txbxContent>
+                    <w:p>
+                      <w:pPr>
+                        <w:rPr>
+                          <w:rFonts w:hint="default"/>
+                          <w:lang w:val="en-US"/>
+                        </w:rPr>
+                      </w:pPr>
+                      <w:r>
+                        <w:rPr>
+                          <w:rFonts w:hint="default"/>
+                          <w:lang w:val="en-US"/>
+                        </w:rPr>
+                        <w:t>{pageNo}</w:t>
+                      </w:r>
+                    </w:p>
+                  </w:txbxContent>
+                </v:textbox>
+              </v:shape>
+            </w:pict>
+          </mc:Fallback>
+        </mc:AlternateContent>
+      </w:r>
+      <w:r>
+        <w:rPr>
+          <w:sz w:val="22"/>
+        </w:rPr>
+        <mc:AlternateContent>
+          <mc:Choice Requires="wps">
+            <w:drawing>
               <wp:anchor distT="0" distB="0" distL="114300" distR="114300" simplePos="0" relativeHeight="251704320" behindDoc="0" locked="0" layoutInCell="1" allowOverlap="1">
                 <wp:simplePos x="0" y="0"/>
                 <wp:positionH relativeFrom="column">
-                  <wp:posOffset>4245610</wp:posOffset>
+                  <wp:posOffset>4226560</wp:posOffset>
                 </wp:positionH>
                 <wp:positionV relativeFrom="paragraph">
-                  <wp:posOffset>229235</wp:posOffset>
+                  <wp:posOffset>210185</wp:posOffset>
                 </wp:positionV>
                 <wp:extent cx="1120775" cy="338455"/>
                 <wp:effectExtent l="0" t="0" r="0" b="0"/>
@@ -3564,7 +3816,7 @@
           </mc:Choice>
           <mc:Fallback>
             <w:pict>
-              <v:shape id="_x0000_s1026" o:spid="_x0000_s1026" o:spt="202" type="#_x0000_t202" style="position:absolute;left:0pt;margin-left:334.3pt;margin-top:18.05pt;height:26.65pt;width:88.25pt;z-index:251704320;mso-width-relative:page;mso-height-relative:page;" filled="f" stroked="f" coordsize="21600,21600" o:gfxdata="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">
+              <v:shape id="_x0000_s1026" o:spid="_x0000_s1026" o:spt="202" type="#_x0000_t202" style="position:absolute;left:0pt;margin-left:332.8pt;margin-top:16.55pt;height:26.65pt;width:88.25pt;z-index:251704320;mso-width-relative:page;mso-height-relative:page;" filled="f" stroked="f" coordsize="21600,21600" o:gfxdata="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">
                 <v:fill on="f" focussize="0,0"/>
                 <v:stroke on="f" weight="0.5pt"/>
                 <v:imagedata o:title=""/>
@@ -3600,123 +3852,13 @@
         <mc:AlternateContent>
           <mc:Choice Requires="wps">
             <w:drawing>
-              <wp:anchor distT="0" distB="0" distL="114300" distR="114300" simplePos="0" relativeHeight="251705344" behindDoc="0" locked="0" layoutInCell="1" allowOverlap="1">
-                <wp:simplePos x="0" y="0"/>
-                <wp:positionH relativeFrom="column">
-                  <wp:posOffset>3170555</wp:posOffset>
-                </wp:positionH>
-                <wp:positionV relativeFrom="paragraph">
-                  <wp:posOffset>201295</wp:posOffset>
-                </wp:positionV>
-                <wp:extent cx="1120775" cy="338455"/>
-                <wp:effectExtent l="0" t="0" r="0" b="0"/>
-                <wp:wrapNone/>
-                <wp:docPr id="34" name="Text Box 34"/>
-                <wp:cNvGraphicFramePr/>
-                <a:graphic xmlns:a="http://schemas.openxmlformats.org/drawingml/2006/main">
-                  <a:graphicData uri="http://schemas.microsoft.com/office/word/2010/wordprocessingShape">
-                    <wps:wsp>
-                      <wps:cNvSpPr txBox="1"/>
-                      <wps:spPr>
-                        <a:xfrm>
-                          <a:off x="0" y="0"/>
-                          <a:ext cx="1120775" cy="338455"/>
-                        </a:xfrm>
-                        <a:prstGeom prst="rect">
-                          <a:avLst/>
-                        </a:prstGeom>
-                        <a:noFill/>
-                        <a:ln w="6350">
-                          <a:noFill/>
-                        </a:ln>
-                      </wps:spPr>
-                      <wps:style>
-                        <a:lnRef idx="0">
-                          <a:schemeClr val="accent1"/>
-                        </a:lnRef>
-                        <a:fillRef idx="0">
-                          <a:schemeClr val="accent1"/>
-                        </a:fillRef>
-                        <a:effectRef idx="0">
-                          <a:schemeClr val="accent1"/>
-                        </a:effectRef>
-                        <a:fontRef idx="minor">
-                          <a:schemeClr val="dk1"/>
-                        </a:fontRef>
-                      </wps:style>
-                      <wps:txbx>
-                        <w:txbxContent>
-                          <w:p>
-                            <w:pPr>
-                              <w:rPr>
-                                <w:rFonts w:hint="default"/>
-                                <w:lang w:val="en-US"/>
-                              </w:rPr>
-                            </w:pPr>
-                            <w:r>
-                              <w:rPr>
-                                <w:rFonts w:hint="default"/>
-                                <w:lang w:val="en-US"/>
-                              </w:rPr>
-                              <w:t>{pageNo}</w:t>
-                            </w:r>
-                          </w:p>
-                        </w:txbxContent>
-                      </wps:txbx>
-                      <wps:bodyPr rot="0" spcFirstLastPara="0" vertOverflow="overflow" horzOverflow="overflow" vert="horz" wrap="square" lIns="91440" tIns="45720" rIns="91440" bIns="45720" numCol="1" spcCol="0" rtlCol="0" fromWordArt="0" anchor="t" anchorCtr="0" forceAA="0" compatLnSpc="1">
-                        <a:noAutofit/>
-                      </wps:bodyPr>
-                    </wps:wsp>
-                  </a:graphicData>
-                </a:graphic>
-              </wp:anchor>
-            </w:drawing>
-          </mc:Choice>
-          <mc:Fallback>
-            <w:pict>
-              <v:shape id="_x0000_s1026" o:spid="_x0000_s1026" o:spt="202" type="#_x0000_t202" style="position:absolute;left:0pt;margin-left:249.65pt;margin-top:15.85pt;height:26.65pt;width:88.25pt;z-index:251705344;mso-width-relative:page;mso-height-relative:page;" filled="f" stroked="f" coordsize="21600,21600" o:gfxdata="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">
-                <v:fill on="f" focussize="0,0"/>
-                <v:stroke on="f" weight="0.5pt"/>
-                <v:imagedata o:title=""/>
-                <o:lock v:ext="edit" aspectratio="f"/>
-                <v:textbox>
-                  <w:txbxContent>
-                    <w:p>
-                      <w:pPr>
-                        <w:rPr>
-                          <w:rFonts w:hint="default"/>
-                          <w:lang w:val="en-US"/>
-                        </w:rPr>
-                      </w:pPr>
-                      <w:r>
-                        <w:rPr>
-                          <w:rFonts w:hint="default"/>
-                          <w:lang w:val="en-US"/>
-                        </w:rPr>
-                        <w:t>{pageNo}</w:t>
-                      </w:r>
-                    </w:p>
-                  </w:txbxContent>
-                </v:textbox>
-              </v:shape>
-            </w:pict>
-          </mc:Fallback>
-        </mc:AlternateContent>
-      </w:r>
-      <w:r>
-        <w:rPr>
-          <w:sz w:val="22"/>
-        </w:rPr>
-        <mc:AlternateContent>
-          <mc:Choice Requires="wps">
-            <w:drawing>
               <wp:anchor distT="0" distB="0" distL="114300" distR="114300" simplePos="0" relativeHeight="251703296" behindDoc="0" locked="0" layoutInCell="1" allowOverlap="1">
                 <wp:simplePos x="0" y="0"/>
                 <wp:positionH relativeFrom="column">
-                  <wp:posOffset>1959610</wp:posOffset>
+                  <wp:posOffset>1931035</wp:posOffset>
                 </wp:positionH>
                 <wp:positionV relativeFrom="paragraph">
-                  <wp:posOffset>250825</wp:posOffset>
+                  <wp:posOffset>222250</wp:posOffset>
                 </wp:positionV>
                 <wp:extent cx="1120775" cy="338455"/>
                 <wp:effectExtent l="0" t="0" r="0" b="0"/>
@@ -3784,7 +3926,7 @@
           </mc:Choice>
           <mc:Fallback>
             <w:pict>
-              <v:shape id="_x0000_s1026" o:spid="_x0000_s1026" o:spt="202" type="#_x0000_t202" style="position:absolute;left:0pt;margin-left:154.3pt;margin-top:19.75pt;height:26.65pt;width:88.25pt;z-index:251703296;mso-width-relative:page;mso-height-relative:page;" filled="f" stroked="f" coordsize="21600,21600" o:gfxdata="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">
+              <v:shape id="_x0000_s1026" o:spid="_x0000_s1026" o:spt="202" type="#_x0000_t202" style="position:absolute;left:0pt;margin-left:152.05pt;margin-top:17.5pt;height:26.65pt;width:88.25pt;z-index:251703296;mso-width-relative:page;mso-height-relative:page;" filled="f" stroked="f" coordsize="21600,21600" o:gfxdata="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">
                 <v:fill on="f" focussize="0,0"/>
                 <v:stroke on="f" weight="0.5pt"/>
                 <v:imagedata o:title=""/>
@@ -3837,10 +3979,10 @@
               <wp:anchor distT="0" distB="0" distL="114300" distR="114300" simplePos="0" relativeHeight="251706368" behindDoc="0" locked="0" layoutInCell="1" allowOverlap="1">
                 <wp:simplePos x="0" y="0"/>
                 <wp:positionH relativeFrom="column">
-                  <wp:posOffset>3600450</wp:posOffset>
+                  <wp:posOffset>3609975</wp:posOffset>
                 </wp:positionH>
                 <wp:positionV relativeFrom="paragraph">
-                  <wp:posOffset>203200</wp:posOffset>
+                  <wp:posOffset>222250</wp:posOffset>
                 </wp:positionV>
                 <wp:extent cx="1120775" cy="338455"/>
                 <wp:effectExtent l="0" t="0" r="0" b="0"/>
@@ -3892,7 +4034,7 @@
                                 <w:rFonts w:hint="default"/>
                                 <w:lang w:val="en-US"/>
                               </w:rPr>
-                              <w:t>{licencseNo}</w:t>
+                              <w:t>{licenseNo}</w:t>
                             </w:r>
                           </w:p>
                         </w:txbxContent>
@@ -3908,7 +4050,7 @@
           </mc:Choice>
           <mc:Fallback>
             <w:pict>
-              <v:shape id="_x0000_s1026" o:spid="_x0000_s1026" o:spt="202" type="#_x0000_t202" style="position:absolute;left:0pt;margin-left:283.5pt;margin-top:16pt;height:26.65pt;width:88.25pt;z-index:251706368;mso-width-relative:page;mso-height-relative:page;" filled="f" stroked="f" coordsize="21600,21600" o:gfxdata="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">
+              <v:shape id="_x0000_s1026" o:spid="_x0000_s1026" o:spt="202" type="#_x0000_t202" style="position:absolute;left:0pt;margin-left:284.25pt;margin-top:17.5pt;height:26.65pt;width:88.25pt;z-index:251706368;mso-width-relative:page;mso-height-relative:page;" filled="f" stroked="f" coordsize="21600,21600" o:gfxdata="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">
                 <v:fill on="f" focussize="0,0"/>
                 <v:stroke on="f" weight="0.5pt"/>
                 <v:imagedata o:title=""/>
@@ -3927,7 +4069,7 @@
                           <w:rFonts w:hint="default"/>
                           <w:lang w:val="en-US"/>
                         </w:rPr>
-                        <w:t>{licencseNo}</w:t>
+                        <w:t>{licenseNo}</w:t>
                       </w:r>
                     </w:p>
                   </w:txbxContent>
@@ -3994,7 +4136,7 @@
           </mc:Choice>
           <mc:Fallback>
             <w:pict>
-              <v:line id="_x0000_s1026" o:spid="_x0000_s1026" o:spt="20" style="position:absolute;left:0pt;margin-left:336pt;margin-top:9.9pt;height:0pt;width:54.75pt;z-index:251679744;mso-width-relative:page;mso-height-relative:page;" filled="f" stroked="t" coordsize="21600,21600" o:gfxdata="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">
+              <v:line id="_x0000_s1026" o:spid="_x0000_s1026" o:spt="20" style="position:absolute;left:0pt;margin-left:336pt;margin-top:9.9pt;height:0pt;width:54.75pt;z-index:251679744;mso-width-relative:page;mso-height-relative:page;" filled="f" stroked="t" coordsize="21600,21600" o:gfxdata="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">
                 <v:fill on="f" focussize="0,0"/>
                 <v:stroke color="#000000 [3200]" joinstyle="round"/>
                 <v:imagedata o:title=""/>
@@ -4015,13 +4157,13 @@
               <wp:anchor distT="0" distB="0" distL="114300" distR="114300" simplePos="0" relativeHeight="251678720" behindDoc="0" locked="0" layoutInCell="1" allowOverlap="1">
                 <wp:simplePos x="0" y="0"/>
                 <wp:positionH relativeFrom="column">
-                  <wp:posOffset>3114675</wp:posOffset>
+                  <wp:posOffset>3166110</wp:posOffset>
                 </wp:positionH>
                 <wp:positionV relativeFrom="paragraph">
                   <wp:posOffset>125730</wp:posOffset>
                 </wp:positionV>
-                <wp:extent cx="723900" cy="0"/>
-                <wp:effectExtent l="0" t="0" r="19050" b="19050"/>
+                <wp:extent cx="672465" cy="0"/>
+                <wp:effectExtent l="0" t="0" r="0" b="0"/>
                 <wp:wrapNone/>
                 <wp:docPr id="46" name="Straight Connector 46"/>
                 <wp:cNvGraphicFramePr/>
@@ -4032,7 +4174,7 @@
                       <wps:spPr>
                         <a:xfrm>
                           <a:off x="0" y="0"/>
-                          <a:ext cx="723900" cy="0"/>
+                          <a:ext cx="672465" cy="0"/>
                         </a:xfrm>
                         <a:prstGeom prst="line">
                           <a:avLst/>
@@ -4061,7 +4203,7 @@
           </mc:Choice>
           <mc:Fallback>
             <w:pict>
-              <v:line id="_x0000_s1026" o:spid="_x0000_s1026" o:spt="20" style="position:absolute;left:0pt;margin-left:245.25pt;margin-top:9.9pt;height:0pt;width:57pt;z-index:251678720;mso-width-relative:page;mso-height-relative:page;" filled="f" stroked="t" coordsize="21600,21600" o:gfxdata="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">
+              <v:line id="_x0000_s1026" o:spid="_x0000_s1026" o:spt="20" style="position:absolute;left:0pt;margin-left:249.3pt;margin-top:9.9pt;height:0pt;width:52.95pt;z-index:251678720;mso-width-relative:page;mso-height-relative:page;" filled="f" stroked="t" coordsize="21600,21600" o:gfxdata="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">
                 <v:fill on="f" focussize="0,0"/>
                 <v:stroke color="#000000 [3200]" joinstyle="round"/>
                 <v:imagedata o:title=""/>
@@ -4128,7 +4270,7 @@
           </mc:Choice>
           <mc:Fallback>
             <w:pict>
-              <v:line id="_x0000_s1026" o:spid="_x0000_s1026" o:spt="20" style="position:absolute;left:0pt;margin-left:156pt;margin-top:9.9pt;height:0pt;width:52.5pt;z-index:251677696;mso-width-relative:page;mso-height-relative:page;" filled="f" stroked="t" coordsize="21600,21600" o:gfxdata="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">
+              <v:line id="_x0000_s1026" o:spid="_x0000_s1026" o:spt="20" style="position:absolute;left:0pt;margin-left:156pt;margin-top:9.9pt;height:0pt;width:52.5pt;z-index:251677696;mso-width-relative:page;mso-height-relative:page;" filled="f" stroked="t" coordsize="21600,21600" o:gfxdata="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">
                 <v:fill on="f" focussize="0,0"/>
                 <v:stroke color="#000000 [3200]" joinstyle="round"/>
                 <v:imagedata o:title=""/>
@@ -4195,7 +4337,7 @@
                   <wp:posOffset>4796155</wp:posOffset>
                 </wp:positionH>
                 <wp:positionV relativeFrom="paragraph">
-                  <wp:posOffset>187960</wp:posOffset>
+                  <wp:posOffset>207010</wp:posOffset>
                 </wp:positionV>
                 <wp:extent cx="1120775" cy="338455"/>
                 <wp:effectExtent l="0" t="0" r="0" b="0"/>
@@ -4263,7 +4405,7 @@
           </mc:Choice>
           <mc:Fallback>
             <w:pict>
-              <v:shape id="_x0000_s1026" o:spid="_x0000_s1026" o:spt="202" type="#_x0000_t202" style="position:absolute;left:0pt;margin-left:377.65pt;margin-top:14.8pt;height:26.65pt;width:88.25pt;z-index:251709440;mso-width-relative:page;mso-height-relative:page;" filled="f" stroked="f" coordsize="21600,21600" o:gfxdata="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">
+              <v:shape id="_x0000_s1026" o:spid="_x0000_s1026" o:spt="202" type="#_x0000_t202" style="position:absolute;left:0pt;margin-left:377.65pt;margin-top:16.3pt;height:26.65pt;width:88.25pt;z-index:251709440;mso-width-relative:page;mso-height-relative:page;" filled="f" stroked="f" coordsize="21600,21600" o:gfxdata="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">
                 <v:fill on="f" focussize="0,0"/>
                 <v:stroke on="f" weight="0.5pt"/>
                 <v:imagedata o:title=""/>
@@ -4305,7 +4447,7 @@
                   <wp:posOffset>3303905</wp:posOffset>
                 </wp:positionH>
                 <wp:positionV relativeFrom="paragraph">
-                  <wp:posOffset>177800</wp:posOffset>
+                  <wp:posOffset>206375</wp:posOffset>
                 </wp:positionV>
                 <wp:extent cx="1120775" cy="338455"/>
                 <wp:effectExtent l="0" t="0" r="0" b="0"/>
@@ -4373,7 +4515,7 @@
           </mc:Choice>
           <mc:Fallback>
             <w:pict>
-              <v:shape id="_x0000_s1026" o:spid="_x0000_s1026" o:spt="202" type="#_x0000_t202" style="position:absolute;left:0pt;margin-left:260.15pt;margin-top:14pt;height:26.65pt;width:88.25pt;z-index:251708416;mso-width-relative:page;mso-height-relative:page;" filled="f" stroked="f" coordsize="21600,21600" o:gfxdata="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">
+              <v:shape id="_x0000_s1026" o:spid="_x0000_s1026" o:spt="202" type="#_x0000_t202" style="position:absolute;left:0pt;margin-left:260.15pt;margin-top:16.25pt;height:26.65pt;width:88.25pt;z-index:251708416;mso-width-relative:page;mso-height-relative:page;" filled="f" stroked="f" coordsize="21600,21600" o:gfxdata="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">
                 <v:fill on="f" focussize="0,0"/>
                 <v:stroke on="f" weight="0.5pt"/>
                 <v:imagedata o:title=""/>
@@ -4412,12 +4554,12 @@
               <wp:anchor distT="0" distB="0" distL="114300" distR="114300" simplePos="0" relativeHeight="251707392" behindDoc="0" locked="0" layoutInCell="1" allowOverlap="1">
                 <wp:simplePos x="0" y="0"/>
                 <wp:positionH relativeFrom="column">
-                  <wp:posOffset>1282065</wp:posOffset>
+                  <wp:posOffset>1129665</wp:posOffset>
                 </wp:positionH>
                 <wp:positionV relativeFrom="paragraph">
                   <wp:posOffset>198120</wp:posOffset>
                 </wp:positionV>
-                <wp:extent cx="1120775" cy="338455"/>
+                <wp:extent cx="1730375" cy="338455"/>
                 <wp:effectExtent l="0" t="0" r="0" b="0"/>
                 <wp:wrapNone/>
                 <wp:docPr id="40" name="Text Box 40"/>
@@ -4429,7 +4571,7 @@
                       <wps:spPr>
                         <a:xfrm>
                           <a:off x="0" y="0"/>
-                          <a:ext cx="1120775" cy="338455"/>
+                          <a:ext cx="1730375" cy="338455"/>
                         </a:xfrm>
                         <a:prstGeom prst="rect">
                           <a:avLst/>
@@ -4483,7 +4625,7 @@
           </mc:Choice>
           <mc:Fallback>
             <w:pict>
-              <v:shape id="_x0000_s1026" o:spid="_x0000_s1026" o:spt="202" type="#_x0000_t202" style="position:absolute;left:0pt;margin-left:100.95pt;margin-top:15.6pt;height:26.65pt;width:88.25pt;z-index:251707392;mso-width-relative:page;mso-height-relative:page;" filled="f" stroked="f" coordsize="21600,21600" o:gfxdata="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">
+              <v:shape id="_x0000_s1026" o:spid="_x0000_s1026" o:spt="202" type="#_x0000_t202" style="position:absolute;left:0pt;margin-left:88.95pt;margin-top:15.6pt;height:26.65pt;width:136.25pt;z-index:251707392;mso-width-relative:page;mso-height-relative:page;" filled="f" stroked="f" coordsize="21600,21600" o:gfxdata="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">
                 <v:fill on="f" focussize="0,0"/>
                 <v:stroke on="f" weight="0.5pt"/>
                 <v:imagedata o:title=""/>
@@ -4569,7 +4711,7 @@
           </mc:Choice>
           <mc:Fallback>
             <w:pict>
-              <v:line id="_x0000_s1026" o:spid="_x0000_s1026" o:spt="20" style="position:absolute;left:0pt;margin-left:279.75pt;margin-top:9.35pt;height:0pt;width:135pt;z-index:251680768;mso-width-relative:page;mso-height-relative:page;" filled="f" stroked="t" coordsize="21600,21600" o:gfxdata="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">
+              <v:line id="_x0000_s1026" o:spid="_x0000_s1026" o:spt="20" style="position:absolute;left:0pt;margin-left:279.75pt;margin-top:9.35pt;height:0pt;width:135pt;z-index:251680768;mso-width-relative:page;mso-height-relative:page;" filled="f" stroked="t" coordsize="21600,21600" o:gfxdata="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">
                 <v:fill on="f" focussize="0,0"/>
                 <v:stroke color="#000000 [3200]" joinstyle="round"/>
                 <v:imagedata o:title=""/>
@@ -4585,6 +4727,8 @@
         </w:rPr>
         <w:t>I further certify that the Marriage License No.</w:t>
       </w:r>
+      <w:bookmarkStart w:id="0" w:name="_GoBack"/>
+      <w:bookmarkEnd w:id="0"/>
     </w:p>
     <w:p>
       <w:pPr>
@@ -4650,7 +4794,7 @@
           </mc:Choice>
           <mc:Fallback>
             <w:pict>
-              <v:line id="_x0000_s1026" o:spid="_x0000_s1026" o:spt="20" style="position:absolute;left:0pt;margin-left:246.75pt;margin-top:9.55pt;height:0pt;width:112.5pt;z-index:251682816;mso-width-relative:page;mso-height-relative:page;" filled="f" stroked="t" coordsize="21600,21600" o:gfxdata="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">
+              <v:line id="_x0000_s1026" o:spid="_x0000_s1026" o:spt="20" style="position:absolute;left:0pt;margin-left:246.75pt;margin-top:9.55pt;height:0pt;width:112.5pt;z-index:251682816;mso-width-relative:page;mso-height-relative:page;" filled="f" stroked="t" coordsize="21600,21600" o:gfxdata="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">
                 <v:fill on="f" focussize="0,0"/>
                 <v:stroke color="#000000 [3200]" joinstyle="round"/>
                 <v:imagedata o:title=""/>
@@ -4717,7 +4861,7 @@
           </mc:Choice>
           <mc:Fallback>
             <w:pict>
-              <v:line id="_x0000_s1026" o:spid="_x0000_s1026" o:spt="20" style="position:absolute;left:0pt;margin-left:83.25pt;margin-top:9.55pt;height:0pt;width:140.25pt;z-index:251681792;mso-width-relative:page;mso-height-relative:page;" filled="f" stroked="t" coordsize="21600,21600" o:gfxdata="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">
+              <v:line id="_x0000_s1026" o:spid="_x0000_s1026" o:spt="20" style="position:absolute;left:0pt;margin-left:83.25pt;margin-top:9.55pt;height:0pt;width:140.25pt;z-index:251681792;mso-width-relative:page;mso-height-relative:page;" filled="f" stroked="t" coordsize="21600,21600" o:gfxdata="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">
                 <v:fill on="f" focussize="0,0"/>
                 <v:stroke color="#000000 [3200]" joinstyle="round"/>
                 <v:imagedata o:title=""/>
@@ -4784,7 +4928,7 @@
           </mc:Choice>
           <mc:Fallback>
             <w:pict>
-              <v:line id="_x0000_s1026" o:spid="_x0000_s1026" o:spt="20" style="position:absolute;left:0pt;margin-left:381pt;margin-top:9.55pt;height:0pt;width:54.75pt;z-index:251683840;mso-width-relative:page;mso-height-relative:page;" filled="f" stroked="t" coordsize="21600,21600" o:gfxdata="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">
+              <v:line id="_x0000_s1026" o:spid="_x0000_s1026" o:spt="20" style="position:absolute;left:0pt;margin-left:381pt;margin-top:9.55pt;height:0pt;width:54.75pt;z-index:251683840;mso-width-relative:page;mso-height-relative:page;" filled="f" stroked="t" coordsize="21600,21600" o:gfxdata="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">
                 <v:fill on="f" focussize="0,0"/>
                 <v:stroke color="#000000 [3200]" joinstyle="round"/>
                 <v:imagedata o:title=""/>
@@ -4883,8 +5027,6 @@
           <w:rFonts w:ascii="Times New Roman" w:hAnsi="Times New Roman" w:cs="Times New Roman"/>
         </w:rPr>
       </w:pPr>
-      <w:bookmarkStart w:id="0" w:name="_GoBack"/>
-      <w:bookmarkEnd w:id="0"/>
     </w:p>
     <w:p>
       <w:pPr>
@@ -4932,7 +5074,7 @@
   <w:footnote w:type="separator" w:id="0">
     <w:p>
       <w:pPr>
-        <w:spacing w:before="0" w:after="0" w:line="276" w:lineRule="auto"/>
+        <w:spacing w:before="0" w:after="0" w:line="240" w:lineRule="auto"/>
       </w:pPr>
       <w:r>
         <w:separator/>
@@ -4942,7 +5084,7 @@
   <w:footnote w:type="continuationSeparator" w:id="1">
     <w:p>
       <w:pPr>
-        <w:spacing w:before="0" w:after="0" w:line="276" w:lineRule="auto"/>
+        <w:spacing w:before="0" w:after="0" w:line="240" w:lineRule="auto"/>
       </w:pPr>
       <w:r>
         <w:continuationSeparator/>
@@ -5053,8 +5195,8 @@
     <w:lsdException w:uiPriority="99" w:name="Normal Indent"/>
     <w:lsdException w:uiPriority="99" w:name="footnote text"/>
     <w:lsdException w:uiPriority="99" w:name="annotation text"/>
-    <w:lsdException w:uiPriority="99" w:semiHidden="0" w:name="header"/>
-    <w:lsdException w:uiPriority="99" w:semiHidden="0" w:name="footer"/>
+    <w:lsdException w:qFormat="1" w:uiPriority="99" w:semiHidden="0" w:name="header"/>
+    <w:lsdException w:qFormat="1" w:uiPriority="99" w:semiHidden="0" w:name="footer"/>
     <w:lsdException w:uiPriority="99" w:name="index heading"/>
     <w:lsdException w:qFormat="1" w:uiPriority="35" w:name="caption"/>
     <w:lsdException w:uiPriority="99" w:name="table of figures"/>
@@ -5087,7 +5229,7 @@
     <w:lsdException w:qFormat="1" w:unhideWhenUsed="0" w:uiPriority="10" w:semiHidden="0" w:name="Title"/>
     <w:lsdException w:uiPriority="99" w:name="Closing"/>
     <w:lsdException w:uiPriority="99" w:name="Signature"/>
-    <w:lsdException w:uiPriority="1" w:name="Default Paragraph Font"/>
+    <w:lsdException w:qFormat="1" w:uiPriority="1" w:name="Default Paragraph Font"/>
     <w:lsdException w:uiPriority="99" w:name="Body Text"/>
     <w:lsdException w:uiPriority="99" w:name="Body Text Indent"/>
     <w:lsdException w:uiPriority="99" w:name="List Continue"/>
@@ -5125,7 +5267,7 @@
     <w:lsdException w:uiPriority="99" w:name="HTML Sample"/>
     <w:lsdException w:uiPriority="99" w:name="HTML Typewriter"/>
     <w:lsdException w:uiPriority="99" w:name="HTML Variable"/>
-    <w:lsdException w:uiPriority="99" w:name="Normal Table"/>
+    <w:lsdException w:qFormat="1" w:uiPriority="99" w:name="Normal Table"/>
     <w:lsdException w:uiPriority="99" w:name="annotation subject"/>
     <w:lsdException w:uiPriority="99" w:name="Table Simple 1"/>
     <w:lsdException w:uiPriority="99" w:name="Table Simple 2"/>
@@ -5289,12 +5431,14 @@
     <w:name w:val="Default Paragraph Font"/>
     <w:semiHidden/>
     <w:unhideWhenUsed/>
+    <w:qFormat/>
     <w:uiPriority w:val="1"/>
   </w:style>
   <w:style w:type="table" w:default="1" w:styleId="3">
     <w:name w:val="Normal Table"/>
     <w:semiHidden/>
     <w:unhideWhenUsed/>
+    <w:qFormat/>
     <w:uiPriority w:val="99"/>
     <w:tblPr>
       <w:tblCellMar>
@@ -5310,6 +5454,7 @@
     <w:basedOn w:val="1"/>
     <w:link w:val="7"/>
     <w:unhideWhenUsed/>
+    <w:qFormat/>
     <w:uiPriority w:val="99"/>
     <w:pPr>
       <w:tabs>
@@ -5324,6 +5469,7 @@
     <w:basedOn w:val="1"/>
     <w:link w:val="6"/>
     <w:unhideWhenUsed/>
+    <w:qFormat/>
     <w:uiPriority w:val="99"/>
     <w:pPr>
       <w:tabs>
@@ -5337,12 +5483,14 @@
     <w:name w:val="Header Char"/>
     <w:basedOn w:val="2"/>
     <w:link w:val="5"/>
+    <w:qFormat/>
     <w:uiPriority w:val="99"/>
   </w:style>
   <w:style w:type="character" w:customStyle="1" w:styleId="7">
     <w:name w:val="Footer Char"/>
     <w:basedOn w:val="2"/>
     <w:link w:val="4"/>
+    <w:qFormat/>
     <w:uiPriority w:val="99"/>
   </w:style>
 </w:styles>
@@ -5634,9 +5782,7 @@
 
 <file path=customXml/item1.xml><?xml version="1.0" encoding="utf-8"?>
 <s:customData xmlns="http://www.wps.cn/officeDocument/2013/wpsCustomData" xmlns:s="http://www.wps.cn/officeDocument/2013/wpsCustomData">
-  <customSectProps>
-    <customSectPr/>
-  </customSectProps>
+  <customSectProps/>
   <customShpExts>
     <customShpInfo spid="_x0000_s1026" textRotate="1"/>
   </customShpExts>

</xml_diff>